<commit_message>
Tweaked Interference lab (text and figs)
Based on feedback from Jack, Henry, and running the lab in my 132 class.
</commit_message>
<xml_diff>
--- a/StudentGuideModule2/interference_of_light/rays.docx
+++ b/StudentGuideModule2/interference_of_light/rays.docx
@@ -23,7 +23,1391 @@
         <mc:AlternateContent>
           <mc:Choice Requires="wpg">
             <w:drawing>
-              <wp:anchor distT="0" distB="0" distL="114300" distR="114300" simplePos="0" relativeHeight="251740160" behindDoc="0" locked="0" layoutInCell="1" allowOverlap="1">
+              <wp:anchor distT="0" distB="0" distL="114300" distR="114300" simplePos="0" relativeHeight="251732992" behindDoc="0" locked="0" layoutInCell="1" allowOverlap="1" wp14:anchorId="3D690921" wp14:editId="01901E18">
+                <wp:simplePos x="0" y="0"/>
+                <wp:positionH relativeFrom="column">
+                  <wp:posOffset>3551838</wp:posOffset>
+                </wp:positionH>
+                <wp:positionV relativeFrom="paragraph">
+                  <wp:posOffset>656605</wp:posOffset>
+                </wp:positionV>
+                <wp:extent cx="1456690" cy="1711325"/>
+                <wp:effectExtent l="0" t="0" r="48260" b="3175"/>
+                <wp:wrapNone/>
+                <wp:docPr id="79" name="Group 79"/>
+                <wp:cNvGraphicFramePr/>
+                <a:graphic xmlns:a="http://schemas.openxmlformats.org/drawingml/2006/main">
+                  <a:graphicData uri="http://schemas.microsoft.com/office/word/2010/wordprocessingGroup">
+                    <wpg:wgp>
+                      <wpg:cNvGrpSpPr/>
+                      <wpg:grpSpPr>
+                        <a:xfrm>
+                          <a:off x="0" y="0"/>
+                          <a:ext cx="1456690" cy="1711325"/>
+                          <a:chOff x="0" y="0"/>
+                          <a:chExt cx="1457054" cy="1711713"/>
+                        </a:xfrm>
+                      </wpg:grpSpPr>
+                      <wpg:grpSp>
+                        <wpg:cNvPr id="40" name="Group 40"/>
+                        <wpg:cNvGrpSpPr/>
+                        <wpg:grpSpPr>
+                          <a:xfrm>
+                            <a:off x="427838" y="0"/>
+                            <a:ext cx="91440" cy="1699260"/>
+                            <a:chOff x="0" y="0"/>
+                            <a:chExt cx="91440" cy="1699260"/>
+                          </a:xfrm>
+                        </wpg:grpSpPr>
+                        <wpg:grpSp>
+                          <wpg:cNvPr id="41" name="Group 41"/>
+                          <wpg:cNvGrpSpPr/>
+                          <wpg:grpSpPr>
+                            <a:xfrm>
+                              <a:off x="45720" y="0"/>
+                              <a:ext cx="0" cy="1699260"/>
+                              <a:chOff x="0" y="0"/>
+                              <a:chExt cx="0" cy="1699260"/>
+                            </a:xfrm>
+                          </wpg:grpSpPr>
+                          <wps:wsp>
+                            <wps:cNvPr id="42" name="Straight Connector 42"/>
+                            <wps:cNvCnPr/>
+                            <wps:spPr>
+                              <a:xfrm>
+                                <a:off x="0" y="0"/>
+                                <a:ext cx="0" cy="388620"/>
+                              </a:xfrm>
+                              <a:prstGeom prst="line">
+                                <a:avLst/>
+                              </a:prstGeom>
+                              <a:ln w="19050">
+                                <a:solidFill>
+                                  <a:schemeClr val="tx1"/>
+                                </a:solidFill>
+                              </a:ln>
+                            </wps:spPr>
+                            <wps:style>
+                              <a:lnRef idx="1">
+                                <a:schemeClr val="accent1"/>
+                              </a:lnRef>
+                              <a:fillRef idx="0">
+                                <a:schemeClr val="accent1"/>
+                              </a:fillRef>
+                              <a:effectRef idx="0">
+                                <a:schemeClr val="accent1"/>
+                              </a:effectRef>
+                              <a:fontRef idx="minor">
+                                <a:schemeClr val="tx1"/>
+                              </a:fontRef>
+                            </wps:style>
+                            <wps:bodyPr/>
+                          </wps:wsp>
+                          <wps:wsp>
+                            <wps:cNvPr id="43" name="Straight Connector 43"/>
+                            <wps:cNvCnPr/>
+                            <wps:spPr>
+                              <a:xfrm>
+                                <a:off x="0" y="502920"/>
+                                <a:ext cx="0" cy="701040"/>
+                              </a:xfrm>
+                              <a:prstGeom prst="line">
+                                <a:avLst/>
+                              </a:prstGeom>
+                              <a:ln w="19050">
+                                <a:solidFill>
+                                  <a:schemeClr val="tx1"/>
+                                </a:solidFill>
+                              </a:ln>
+                            </wps:spPr>
+                            <wps:style>
+                              <a:lnRef idx="1">
+                                <a:schemeClr val="accent1"/>
+                              </a:lnRef>
+                              <a:fillRef idx="0">
+                                <a:schemeClr val="accent1"/>
+                              </a:fillRef>
+                              <a:effectRef idx="0">
+                                <a:schemeClr val="accent1"/>
+                              </a:effectRef>
+                              <a:fontRef idx="minor">
+                                <a:schemeClr val="tx1"/>
+                              </a:fontRef>
+                            </wps:style>
+                            <wps:bodyPr/>
+                          </wps:wsp>
+                          <wps:wsp>
+                            <wps:cNvPr id="44" name="Straight Connector 44"/>
+                            <wps:cNvCnPr/>
+                            <wps:spPr>
+                              <a:xfrm>
+                                <a:off x="0" y="1310640"/>
+                                <a:ext cx="0" cy="388620"/>
+                              </a:xfrm>
+                              <a:prstGeom prst="line">
+                                <a:avLst/>
+                              </a:prstGeom>
+                              <a:ln w="19050">
+                                <a:solidFill>
+                                  <a:schemeClr val="tx1"/>
+                                </a:solidFill>
+                              </a:ln>
+                            </wps:spPr>
+                            <wps:style>
+                              <a:lnRef idx="1">
+                                <a:schemeClr val="accent1"/>
+                              </a:lnRef>
+                              <a:fillRef idx="0">
+                                <a:schemeClr val="accent1"/>
+                              </a:fillRef>
+                              <a:effectRef idx="0">
+                                <a:schemeClr val="accent1"/>
+                              </a:effectRef>
+                              <a:fontRef idx="minor">
+                                <a:schemeClr val="tx1"/>
+                              </a:fontRef>
+                            </wps:style>
+                            <wps:bodyPr/>
+                          </wps:wsp>
+                        </wpg:grpSp>
+                        <wpg:grpSp>
+                          <wpg:cNvPr id="45" name="Group 45"/>
+                          <wpg:cNvGrpSpPr/>
+                          <wpg:grpSpPr>
+                            <a:xfrm>
+                              <a:off x="0" y="388620"/>
+                              <a:ext cx="91440" cy="922020"/>
+                              <a:chOff x="0" y="0"/>
+                              <a:chExt cx="91440" cy="922020"/>
+                            </a:xfrm>
+                          </wpg:grpSpPr>
+                          <wps:wsp>
+                            <wps:cNvPr id="46" name="Straight Connector 46"/>
+                            <wps:cNvCnPr/>
+                            <wps:spPr>
+                              <a:xfrm>
+                                <a:off x="0" y="0"/>
+                                <a:ext cx="91440" cy="0"/>
+                              </a:xfrm>
+                              <a:prstGeom prst="line">
+                                <a:avLst/>
+                              </a:prstGeom>
+                              <a:ln w="19050">
+                                <a:solidFill>
+                                  <a:schemeClr val="tx1"/>
+                                </a:solidFill>
+                              </a:ln>
+                            </wps:spPr>
+                            <wps:style>
+                              <a:lnRef idx="1">
+                                <a:schemeClr val="accent1"/>
+                              </a:lnRef>
+                              <a:fillRef idx="0">
+                                <a:schemeClr val="accent1"/>
+                              </a:fillRef>
+                              <a:effectRef idx="0">
+                                <a:schemeClr val="accent1"/>
+                              </a:effectRef>
+                              <a:fontRef idx="minor">
+                                <a:schemeClr val="tx1"/>
+                              </a:fontRef>
+                            </wps:style>
+                            <wps:bodyPr/>
+                          </wps:wsp>
+                          <wps:wsp>
+                            <wps:cNvPr id="47" name="Straight Connector 47"/>
+                            <wps:cNvCnPr/>
+                            <wps:spPr>
+                              <a:xfrm>
+                                <a:off x="0" y="114300"/>
+                                <a:ext cx="91440" cy="0"/>
+                              </a:xfrm>
+                              <a:prstGeom prst="line">
+                                <a:avLst/>
+                              </a:prstGeom>
+                              <a:ln w="19050">
+                                <a:solidFill>
+                                  <a:schemeClr val="tx1"/>
+                                </a:solidFill>
+                              </a:ln>
+                            </wps:spPr>
+                            <wps:style>
+                              <a:lnRef idx="1">
+                                <a:schemeClr val="accent1"/>
+                              </a:lnRef>
+                              <a:fillRef idx="0">
+                                <a:schemeClr val="accent1"/>
+                              </a:fillRef>
+                              <a:effectRef idx="0">
+                                <a:schemeClr val="accent1"/>
+                              </a:effectRef>
+                              <a:fontRef idx="minor">
+                                <a:schemeClr val="tx1"/>
+                              </a:fontRef>
+                            </wps:style>
+                            <wps:bodyPr/>
+                          </wps:wsp>
+                          <wps:wsp>
+                            <wps:cNvPr id="48" name="Straight Connector 48"/>
+                            <wps:cNvCnPr/>
+                            <wps:spPr>
+                              <a:xfrm>
+                                <a:off x="0" y="922020"/>
+                                <a:ext cx="91440" cy="0"/>
+                              </a:xfrm>
+                              <a:prstGeom prst="line">
+                                <a:avLst/>
+                              </a:prstGeom>
+                              <a:ln w="19050">
+                                <a:solidFill>
+                                  <a:schemeClr val="tx1"/>
+                                </a:solidFill>
+                              </a:ln>
+                            </wps:spPr>
+                            <wps:style>
+                              <a:lnRef idx="1">
+                                <a:schemeClr val="accent1"/>
+                              </a:lnRef>
+                              <a:fillRef idx="0">
+                                <a:schemeClr val="accent1"/>
+                              </a:fillRef>
+                              <a:effectRef idx="0">
+                                <a:schemeClr val="accent1"/>
+                              </a:effectRef>
+                              <a:fontRef idx="minor">
+                                <a:schemeClr val="tx1"/>
+                              </a:fontRef>
+                            </wps:style>
+                            <wps:bodyPr/>
+                          </wps:wsp>
+                          <wps:wsp>
+                            <wps:cNvPr id="49" name="Straight Connector 49"/>
+                            <wps:cNvCnPr/>
+                            <wps:spPr>
+                              <a:xfrm>
+                                <a:off x="0" y="807720"/>
+                                <a:ext cx="91440" cy="0"/>
+                              </a:xfrm>
+                              <a:prstGeom prst="line">
+                                <a:avLst/>
+                              </a:prstGeom>
+                              <a:ln w="19050">
+                                <a:solidFill>
+                                  <a:schemeClr val="tx1"/>
+                                </a:solidFill>
+                              </a:ln>
+                            </wps:spPr>
+                            <wps:style>
+                              <a:lnRef idx="1">
+                                <a:schemeClr val="accent1"/>
+                              </a:lnRef>
+                              <a:fillRef idx="0">
+                                <a:schemeClr val="accent1"/>
+                              </a:fillRef>
+                              <a:effectRef idx="0">
+                                <a:schemeClr val="accent1"/>
+                              </a:effectRef>
+                              <a:fontRef idx="minor">
+                                <a:schemeClr val="tx1"/>
+                              </a:fontRef>
+                            </wps:style>
+                            <wps:bodyPr/>
+                          </wps:wsp>
+                        </wpg:grpSp>
+                      </wpg:grpSp>
+                      <wps:wsp>
+                        <wps:cNvPr id="60" name="Text Box 60"/>
+                        <wps:cNvSpPr txBox="1"/>
+                        <wps:spPr>
+                          <a:xfrm>
+                            <a:off x="343948" y="604008"/>
+                            <a:ext cx="374015" cy="281940"/>
+                          </a:xfrm>
+                          <a:prstGeom prst="rect">
+                            <a:avLst/>
+                          </a:prstGeom>
+                          <a:noFill/>
+                          <a:ln w="6350">
+                            <a:noFill/>
+                          </a:ln>
+                          <a:effectLst/>
+                        </wps:spPr>
+                        <wps:style>
+                          <a:lnRef idx="0">
+                            <a:schemeClr val="accent1"/>
+                          </a:lnRef>
+                          <a:fillRef idx="0">
+                            <a:schemeClr val="accent1"/>
+                          </a:fillRef>
+                          <a:effectRef idx="0">
+                            <a:schemeClr val="accent1"/>
+                          </a:effectRef>
+                          <a:fontRef idx="minor">
+                            <a:schemeClr val="dk1"/>
+                          </a:fontRef>
+                        </wps:style>
+                        <wps:txbx>
+                          <w:txbxContent>
+                            <w:p>
+                              <w:pPr>
+                                <w:rPr>
+                                  <w:rFonts w:ascii="Cambria Math" w:hAnsi="Cambria Math" w:cs="Times New Roman"/>
+                                  <w:oMath/>
+                                </w:rPr>
+                              </w:pPr>
+                              <m:oMathPara>
+                                <m:oMath>
+                                  <m:r>
+                                    <w:rPr>
+                                      <w:rFonts w:ascii="Cambria Math" w:hAnsi="Cambria Math" w:cs="Times New Roman"/>
+                                    </w:rPr>
+                                    <m:t>θ</m:t>
+                                  </m:r>
+                                </m:oMath>
+                              </m:oMathPara>
+                            </w:p>
+                          </w:txbxContent>
+                        </wps:txbx>
+                        <wps:bodyPr rot="0" spcFirstLastPara="0" vertOverflow="overflow" horzOverflow="overflow" vert="horz" wrap="square" lIns="91440" tIns="45720" rIns="91440" bIns="45720" numCol="1" spcCol="0" rtlCol="0" fromWordArt="0" anchor="t" anchorCtr="0" forceAA="0" compatLnSpc="1">
+                          <a:prstTxWarp prst="textNoShape">
+                            <a:avLst/>
+                          </a:prstTxWarp>
+                          <a:noAutofit/>
+                        </wps:bodyPr>
+                      </wps:wsp>
+                      <wps:wsp>
+                        <wps:cNvPr id="61" name="Text Box 61"/>
+                        <wps:cNvSpPr txBox="1"/>
+                        <wps:spPr>
+                          <a:xfrm>
+                            <a:off x="998290" y="1040235"/>
+                            <a:ext cx="374015" cy="281940"/>
+                          </a:xfrm>
+                          <a:prstGeom prst="rect">
+                            <a:avLst/>
+                          </a:prstGeom>
+                          <a:noFill/>
+                          <a:ln w="6350">
+                            <a:noFill/>
+                          </a:ln>
+                          <a:effectLst/>
+                        </wps:spPr>
+                        <wps:style>
+                          <a:lnRef idx="0">
+                            <a:schemeClr val="accent1"/>
+                          </a:lnRef>
+                          <a:fillRef idx="0">
+                            <a:schemeClr val="accent1"/>
+                          </a:fillRef>
+                          <a:effectRef idx="0">
+                            <a:schemeClr val="accent1"/>
+                          </a:effectRef>
+                          <a:fontRef idx="minor">
+                            <a:schemeClr val="dk1"/>
+                          </a:fontRef>
+                        </wps:style>
+                        <wps:txbx>
+                          <w:txbxContent>
+                            <w:p>
+                              <w:pPr>
+                                <w:rPr>
+                                  <w:rFonts w:ascii="Cambria Math" w:hAnsi="Cambria Math" w:cs="Times New Roman"/>
+                                  <w:oMath/>
+                                </w:rPr>
+                              </w:pPr>
+                              <m:oMathPara>
+                                <m:oMath>
+                                  <m:r>
+                                    <w:rPr>
+                                      <w:rFonts w:ascii="Cambria Math" w:hAnsi="Cambria Math" w:cs="Times New Roman"/>
+                                    </w:rPr>
+                                    <m:t>θ</m:t>
+                                  </m:r>
+                                </m:oMath>
+                              </m:oMathPara>
+                            </w:p>
+                          </w:txbxContent>
+                        </wps:txbx>
+                        <wps:bodyPr rot="0" spcFirstLastPara="0" vertOverflow="overflow" horzOverflow="overflow" vert="horz" wrap="square" lIns="91440" tIns="45720" rIns="91440" bIns="45720" numCol="1" spcCol="0" rtlCol="0" fromWordArt="0" anchor="t" anchorCtr="0" forceAA="0" compatLnSpc="1">
+                          <a:prstTxWarp prst="textNoShape">
+                            <a:avLst/>
+                          </a:prstTxWarp>
+                          <a:noAutofit/>
+                        </wps:bodyPr>
+                      </wps:wsp>
+                      <wpg:grpSp>
+                        <wpg:cNvPr id="74" name="Group 74"/>
+                        <wpg:cNvGrpSpPr/>
+                        <wpg:grpSpPr>
+                          <a:xfrm>
+                            <a:off x="503339" y="260059"/>
+                            <a:ext cx="953715" cy="987035"/>
+                            <a:chOff x="0" y="0"/>
+                            <a:chExt cx="953715" cy="987035"/>
+                          </a:xfrm>
+                        </wpg:grpSpPr>
+                        <wpg:grpSp>
+                          <wpg:cNvPr id="69" name="Group 69"/>
+                          <wpg:cNvGrpSpPr/>
+                          <wpg:grpSpPr>
+                            <a:xfrm>
+                              <a:off x="0" y="0"/>
+                              <a:ext cx="953715" cy="987035"/>
+                              <a:chOff x="0" y="0"/>
+                              <a:chExt cx="953715" cy="987035"/>
+                            </a:xfrm>
+                          </wpg:grpSpPr>
+                          <wps:wsp>
+                            <wps:cNvPr id="50" name="Straight Arrow Connector 50"/>
+                            <wps:cNvCnPr/>
+                            <wps:spPr>
+                              <a:xfrm flipV="1">
+                                <a:off x="5025" y="0"/>
+                                <a:ext cx="906780" cy="189865"/>
+                              </a:xfrm>
+                              <a:prstGeom prst="straightConnector1">
+                                <a:avLst/>
+                              </a:prstGeom>
+                              <a:ln>
+                                <a:solidFill>
+                                  <a:schemeClr val="tx1"/>
+                                </a:solidFill>
+                                <a:tailEnd type="arrow"/>
+                              </a:ln>
+                            </wps:spPr>
+                            <wps:style>
+                              <a:lnRef idx="1">
+                                <a:schemeClr val="accent1"/>
+                              </a:lnRef>
+                              <a:fillRef idx="0">
+                                <a:schemeClr val="accent1"/>
+                              </a:fillRef>
+                              <a:effectRef idx="0">
+                                <a:schemeClr val="accent1"/>
+                              </a:effectRef>
+                              <a:fontRef idx="minor">
+                                <a:schemeClr val="tx1"/>
+                              </a:fontRef>
+                            </wps:style>
+                            <wps:bodyPr/>
+                          </wps:wsp>
+                          <wps:wsp>
+                            <wps:cNvPr id="52" name="Straight Arrow Connector 52"/>
+                            <wps:cNvCnPr/>
+                            <wps:spPr>
+                              <a:xfrm flipV="1">
+                                <a:off x="0" y="797170"/>
+                                <a:ext cx="906780" cy="189865"/>
+                              </a:xfrm>
+                              <a:prstGeom prst="straightConnector1">
+                                <a:avLst/>
+                              </a:prstGeom>
+                              <a:ln>
+                                <a:solidFill>
+                                  <a:schemeClr val="tx1"/>
+                                </a:solidFill>
+                                <a:tailEnd type="arrow"/>
+                              </a:ln>
+                            </wps:spPr>
+                            <wps:style>
+                              <a:lnRef idx="1">
+                                <a:schemeClr val="accent1"/>
+                              </a:lnRef>
+                              <a:fillRef idx="0">
+                                <a:schemeClr val="accent1"/>
+                              </a:fillRef>
+                              <a:effectRef idx="0">
+                                <a:schemeClr val="accent1"/>
+                              </a:effectRef>
+                              <a:fontRef idx="minor">
+                                <a:schemeClr val="tx1"/>
+                              </a:fontRef>
+                            </wps:style>
+                            <wps:bodyPr/>
+                          </wps:wsp>
+                          <wps:wsp>
+                            <wps:cNvPr id="54" name="Straight Connector 54"/>
+                            <wps:cNvCnPr/>
+                            <wps:spPr>
+                              <a:xfrm>
+                                <a:off x="5025" y="195943"/>
+                                <a:ext cx="948690" cy="0"/>
+                              </a:xfrm>
+                              <a:prstGeom prst="line">
+                                <a:avLst/>
+                              </a:prstGeom>
+                              <a:ln>
+                                <a:solidFill>
+                                  <a:schemeClr val="tx1"/>
+                                </a:solidFill>
+                                <a:prstDash val="dash"/>
+                              </a:ln>
+                            </wps:spPr>
+                            <wps:style>
+                              <a:lnRef idx="1">
+                                <a:schemeClr val="accent1"/>
+                              </a:lnRef>
+                              <a:fillRef idx="0">
+                                <a:schemeClr val="accent1"/>
+                              </a:fillRef>
+                              <a:effectRef idx="0">
+                                <a:schemeClr val="accent1"/>
+                              </a:effectRef>
+                              <a:fontRef idx="minor">
+                                <a:schemeClr val="tx1"/>
+                              </a:fontRef>
+                            </wps:style>
+                            <wps:bodyPr/>
+                          </wps:wsp>
+                          <wps:wsp>
+                            <wps:cNvPr id="55" name="Straight Connector 55"/>
+                            <wps:cNvCnPr/>
+                            <wps:spPr>
+                              <a:xfrm>
+                                <a:off x="190919" y="986413"/>
+                                <a:ext cx="755650" cy="0"/>
+                              </a:xfrm>
+                              <a:prstGeom prst="line">
+                                <a:avLst/>
+                              </a:prstGeom>
+                              <a:ln>
+                                <a:solidFill>
+                                  <a:schemeClr val="tx1"/>
+                                </a:solidFill>
+                                <a:prstDash val="dash"/>
+                              </a:ln>
+                            </wps:spPr>
+                            <wps:style>
+                              <a:lnRef idx="1">
+                                <a:schemeClr val="accent1"/>
+                              </a:lnRef>
+                              <a:fillRef idx="0">
+                                <a:schemeClr val="accent1"/>
+                              </a:fillRef>
+                              <a:effectRef idx="0">
+                                <a:schemeClr val="accent1"/>
+                              </a:effectRef>
+                              <a:fontRef idx="minor">
+                                <a:schemeClr val="tx1"/>
+                              </a:fontRef>
+                            </wps:style>
+                            <wps:bodyPr/>
+                          </wps:wsp>
+                          <wps:wsp>
+                            <wps:cNvPr id="56" name="Straight Connector 56"/>
+                            <wps:cNvCnPr/>
+                            <wps:spPr>
+                              <a:xfrm>
+                                <a:off x="5025" y="192594"/>
+                                <a:ext cx="173355" cy="749300"/>
+                              </a:xfrm>
+                              <a:prstGeom prst="line">
+                                <a:avLst/>
+                              </a:prstGeom>
+                              <a:ln>
+                                <a:solidFill>
+                                  <a:schemeClr val="tx1"/>
+                                </a:solidFill>
+                                <a:prstDash val="dash"/>
+                              </a:ln>
+                            </wps:spPr>
+                            <wps:style>
+                              <a:lnRef idx="1">
+                                <a:schemeClr val="accent1"/>
+                              </a:lnRef>
+                              <a:fillRef idx="0">
+                                <a:schemeClr val="accent1"/>
+                              </a:fillRef>
+                              <a:effectRef idx="0">
+                                <a:schemeClr val="accent1"/>
+                              </a:effectRef>
+                              <a:fontRef idx="minor">
+                                <a:schemeClr val="tx1"/>
+                              </a:fontRef>
+                            </wps:style>
+                            <wps:bodyPr/>
+                          </wps:wsp>
+                        </wpg:grpSp>
+                        <wps:wsp>
+                          <wps:cNvPr id="65" name="Freeform 65"/>
+                          <wps:cNvSpPr/>
+                          <wps:spPr>
+                            <a:xfrm rot="20914873">
+                              <a:off x="168320" y="815686"/>
+                              <a:ext cx="121015" cy="114024"/>
+                            </a:xfrm>
+                            <a:custGeom>
+                              <a:avLst/>
+                              <a:gdLst>
+                                <a:gd name="connsiteX0" fmla="*/ 0 w 226528"/>
+                                <a:gd name="connsiteY0" fmla="*/ 0 h 204428"/>
+                                <a:gd name="connsiteX1" fmla="*/ 226528 w 226528"/>
+                                <a:gd name="connsiteY1" fmla="*/ 0 h 204428"/>
+                                <a:gd name="connsiteX2" fmla="*/ 218241 w 226528"/>
+                                <a:gd name="connsiteY2" fmla="*/ 204428 h 204428"/>
+                                <a:gd name="connsiteX0" fmla="*/ 0 w 226528"/>
+                                <a:gd name="connsiteY0" fmla="*/ 0 h 204428"/>
+                                <a:gd name="connsiteX1" fmla="*/ 226528 w 226528"/>
+                                <a:gd name="connsiteY1" fmla="*/ 0 h 204428"/>
+                                <a:gd name="connsiteX2" fmla="*/ 226528 w 226528"/>
+                                <a:gd name="connsiteY2" fmla="*/ 204428 h 204428"/>
+                              </a:gdLst>
+                              <a:ahLst/>
+                              <a:cxnLst>
+                                <a:cxn ang="0">
+                                  <a:pos x="connsiteX0" y="connsiteY0"/>
+                                </a:cxn>
+                                <a:cxn ang="0">
+                                  <a:pos x="connsiteX1" y="connsiteY1"/>
+                                </a:cxn>
+                                <a:cxn ang="0">
+                                  <a:pos x="connsiteX2" y="connsiteY2"/>
+                                </a:cxn>
+                              </a:cxnLst>
+                              <a:rect l="l" t="t" r="r" b="b"/>
+                              <a:pathLst>
+                                <a:path w="226528" h="204428">
+                                  <a:moveTo>
+                                    <a:pt x="0" y="0"/>
+                                  </a:moveTo>
+                                  <a:lnTo>
+                                    <a:pt x="226528" y="0"/>
+                                  </a:lnTo>
+                                  <a:lnTo>
+                                    <a:pt x="226528" y="204428"/>
+                                  </a:lnTo>
+                                </a:path>
+                              </a:pathLst>
+                            </a:custGeom>
+                            <a:noFill/>
+                            <a:ln w="12700">
+                              <a:solidFill>
+                                <a:schemeClr val="tx1"/>
+                              </a:solidFill>
+                            </a:ln>
+                          </wps:spPr>
+                          <wps:style>
+                            <a:lnRef idx="2">
+                              <a:schemeClr val="accent1">
+                                <a:shade val="50000"/>
+                              </a:schemeClr>
+                            </a:lnRef>
+                            <a:fillRef idx="1">
+                              <a:schemeClr val="accent1"/>
+                            </a:fillRef>
+                            <a:effectRef idx="0">
+                              <a:schemeClr val="accent1"/>
+                            </a:effectRef>
+                            <a:fontRef idx="minor">
+                              <a:schemeClr val="lt1"/>
+                            </a:fontRef>
+                          </wps:style>
+                          <wps:bodyPr rot="0" spcFirstLastPara="0" vertOverflow="overflow" horzOverflow="overflow" vert="horz" wrap="square" lIns="91440" tIns="45720" rIns="91440" bIns="45720" numCol="1" spcCol="0" rtlCol="0" fromWordArt="0" anchor="ctr" anchorCtr="0" forceAA="0" compatLnSpc="1">
+                            <a:prstTxWarp prst="textNoShape">
+                              <a:avLst/>
+                            </a:prstTxWarp>
+                            <a:noAutofit/>
+                          </wps:bodyPr>
+                        </wps:wsp>
+                      </wpg:grpSp>
+                      <wpg:grpSp>
+                        <wpg:cNvPr id="68" name="Group 68"/>
+                        <wpg:cNvGrpSpPr/>
+                        <wpg:grpSpPr>
+                          <a:xfrm>
+                            <a:off x="511728" y="1241571"/>
+                            <a:ext cx="542530" cy="470142"/>
+                            <a:chOff x="0" y="0"/>
+                            <a:chExt cx="542530" cy="470142"/>
+                          </a:xfrm>
+                        </wpg:grpSpPr>
+                        <wps:wsp>
+                          <wps:cNvPr id="62" name="Text Box 62"/>
+                          <wps:cNvSpPr txBox="1"/>
+                          <wps:spPr>
+                            <a:xfrm>
+                              <a:off x="168515" y="188202"/>
+                              <a:ext cx="374015" cy="281940"/>
+                            </a:xfrm>
+                            <a:prstGeom prst="rect">
+                              <a:avLst/>
+                            </a:prstGeom>
+                            <a:noFill/>
+                            <a:ln w="6350">
+                              <a:noFill/>
+                            </a:ln>
+                            <a:effectLst/>
+                          </wps:spPr>
+                          <wps:style>
+                            <a:lnRef idx="0">
+                              <a:schemeClr val="accent1"/>
+                            </a:lnRef>
+                            <a:fillRef idx="0">
+                              <a:schemeClr val="accent1"/>
+                            </a:fillRef>
+                            <a:effectRef idx="0">
+                              <a:schemeClr val="accent1"/>
+                            </a:effectRef>
+                            <a:fontRef idx="minor">
+                              <a:schemeClr val="dk1"/>
+                            </a:fontRef>
+                          </wps:style>
+                          <wps:txbx>
+                            <w:txbxContent>
+                              <w:p>
+                                <w:pPr>
+                                  <w:rPr>
+                                    <w:rFonts w:ascii="Cambria Math" w:hAnsi="Cambria Math" w:cs="Times New Roman"/>
+                                    <w:oMath/>
+                                  </w:rPr>
+                                </w:pPr>
+                                <m:oMathPara>
+                                  <m:oMath>
+                                    <m:r>
+                                      <m:rPr>
+                                        <m:sty m:val="p"/>
+                                      </m:rPr>
+                                      <w:rPr>
+                                        <w:rFonts w:ascii="Cambria Math" w:hAnsi="Cambria Math" w:cs="Times New Roman"/>
+                                      </w:rPr>
+                                      <m:t>Δ</m:t>
+                                    </m:r>
+                                    <m:r>
+                                      <w:rPr>
+                                        <w:rFonts w:ascii="Cambria Math" w:hAnsi="Cambria Math" w:cs="Times New Roman"/>
+                                      </w:rPr>
+                                      <m:t>r</m:t>
+                                    </m:r>
+                                  </m:oMath>
+                                </m:oMathPara>
+                              </w:p>
+                            </w:txbxContent>
+                          </wps:txbx>
+                          <wps:bodyPr rot="0" spcFirstLastPara="0" vertOverflow="overflow" horzOverflow="overflow" vert="horz" wrap="square" lIns="91440" tIns="45720" rIns="91440" bIns="45720" numCol="1" spcCol="0" rtlCol="0" fromWordArt="0" anchor="t" anchorCtr="0" forceAA="0" compatLnSpc="1">
+                            <a:prstTxWarp prst="textNoShape">
+                              <a:avLst/>
+                            </a:prstTxWarp>
+                            <a:noAutofit/>
+                          </wps:bodyPr>
+                        </wps:wsp>
+                        <wps:wsp>
+                          <wps:cNvPr id="66" name="Right Brace 66"/>
+                          <wps:cNvSpPr/>
+                          <wps:spPr>
+                            <a:xfrm rot="4674235">
+                              <a:off x="66357" y="-66357"/>
+                              <a:ext cx="45085" cy="177800"/>
+                            </a:xfrm>
+                            <a:prstGeom prst="rightBrace">
+                              <a:avLst>
+                                <a:gd name="adj1" fmla="val 65623"/>
+                                <a:gd name="adj2" fmla="val 50000"/>
+                              </a:avLst>
+                            </a:prstGeom>
+                            <a:ln>
+                              <a:solidFill>
+                                <a:schemeClr val="tx1"/>
+                              </a:solidFill>
+                            </a:ln>
+                          </wps:spPr>
+                          <wps:style>
+                            <a:lnRef idx="1">
+                              <a:schemeClr val="accent1"/>
+                            </a:lnRef>
+                            <a:fillRef idx="0">
+                              <a:schemeClr val="accent1"/>
+                            </a:fillRef>
+                            <a:effectRef idx="0">
+                              <a:schemeClr val="accent1"/>
+                            </a:effectRef>
+                            <a:fontRef idx="minor">
+                              <a:schemeClr val="tx1"/>
+                            </a:fontRef>
+                          </wps:style>
+                          <wps:bodyPr rot="0" spcFirstLastPara="0" vertOverflow="overflow" horzOverflow="overflow" vert="horz" wrap="square" lIns="91440" tIns="45720" rIns="91440" bIns="45720" numCol="1" spcCol="0" rtlCol="0" fromWordArt="0" anchor="ctr" anchorCtr="0" forceAA="0" compatLnSpc="1">
+                            <a:prstTxWarp prst="textNoShape">
+                              <a:avLst/>
+                            </a:prstTxWarp>
+                            <a:noAutofit/>
+                          </wps:bodyPr>
+                        </wps:wsp>
+                        <wps:wsp>
+                          <wps:cNvPr id="67" name="Freeform 67"/>
+                          <wps:cNvSpPr/>
+                          <wps:spPr>
+                            <a:xfrm>
+                              <a:off x="99851" y="69296"/>
+                              <a:ext cx="139711" cy="221266"/>
+                            </a:xfrm>
+                            <a:custGeom>
+                              <a:avLst/>
+                              <a:gdLst>
+                                <a:gd name="connsiteX0" fmla="*/ 90435 w 90435"/>
+                                <a:gd name="connsiteY0" fmla="*/ 133978 h 133978"/>
+                                <a:gd name="connsiteX1" fmla="*/ 0 w 90435"/>
+                                <a:gd name="connsiteY1" fmla="*/ 0 h 133978"/>
+                                <a:gd name="connsiteX0" fmla="*/ 90435 w 90435"/>
+                                <a:gd name="connsiteY0" fmla="*/ 133978 h 133978"/>
+                                <a:gd name="connsiteX1" fmla="*/ 48567 w 90435"/>
+                                <a:gd name="connsiteY1" fmla="*/ 78712 h 133978"/>
+                                <a:gd name="connsiteX2" fmla="*/ 0 w 90435"/>
+                                <a:gd name="connsiteY2" fmla="*/ 0 h 133978"/>
+                                <a:gd name="connsiteX0" fmla="*/ 90435 w 90435"/>
+                                <a:gd name="connsiteY0" fmla="*/ 133978 h 133978"/>
+                                <a:gd name="connsiteX1" fmla="*/ 0 w 90435"/>
+                                <a:gd name="connsiteY1" fmla="*/ 112365 h 133978"/>
+                                <a:gd name="connsiteX2" fmla="*/ 0 w 90435"/>
+                                <a:gd name="connsiteY2" fmla="*/ 0 h 133978"/>
+                                <a:gd name="connsiteX0" fmla="*/ 90435 w 90435"/>
+                                <a:gd name="connsiteY0" fmla="*/ 133978 h 139994"/>
+                                <a:gd name="connsiteX1" fmla="*/ 0 w 90435"/>
+                                <a:gd name="connsiteY1" fmla="*/ 112365 h 139994"/>
+                                <a:gd name="connsiteX2" fmla="*/ 0 w 90435"/>
+                                <a:gd name="connsiteY2" fmla="*/ 0 h 139994"/>
+                                <a:gd name="connsiteX0" fmla="*/ 99185 w 99185"/>
+                                <a:gd name="connsiteY0" fmla="*/ 133978 h 139994"/>
+                                <a:gd name="connsiteX1" fmla="*/ 8750 w 99185"/>
+                                <a:gd name="connsiteY1" fmla="*/ 112365 h 139994"/>
+                                <a:gd name="connsiteX2" fmla="*/ 8750 w 99185"/>
+                                <a:gd name="connsiteY2" fmla="*/ 0 h 139994"/>
+                                <a:gd name="connsiteX0" fmla="*/ 111879 w 111879"/>
+                                <a:gd name="connsiteY0" fmla="*/ 133978 h 139994"/>
+                                <a:gd name="connsiteX1" fmla="*/ 21444 w 111879"/>
+                                <a:gd name="connsiteY1" fmla="*/ 112365 h 139994"/>
+                                <a:gd name="connsiteX2" fmla="*/ 21444 w 111879"/>
+                                <a:gd name="connsiteY2" fmla="*/ 0 h 139994"/>
+                                <a:gd name="connsiteX0" fmla="*/ 114862 w 114862"/>
+                                <a:gd name="connsiteY0" fmla="*/ 168147 h 174163"/>
+                                <a:gd name="connsiteX1" fmla="*/ 24427 w 114862"/>
+                                <a:gd name="connsiteY1" fmla="*/ 146534 h 174163"/>
+                                <a:gd name="connsiteX2" fmla="*/ 18642 w 114862"/>
+                                <a:gd name="connsiteY2" fmla="*/ 0 h 174163"/>
+                                <a:gd name="connsiteX0" fmla="*/ 104179 w 104179"/>
+                                <a:gd name="connsiteY0" fmla="*/ 168147 h 174163"/>
+                                <a:gd name="connsiteX1" fmla="*/ 13744 w 104179"/>
+                                <a:gd name="connsiteY1" fmla="*/ 146534 h 174163"/>
+                                <a:gd name="connsiteX2" fmla="*/ 7959 w 104179"/>
+                                <a:gd name="connsiteY2" fmla="*/ 0 h 174163"/>
+                                <a:gd name="connsiteX0" fmla="*/ 96220 w 96220"/>
+                                <a:gd name="connsiteY0" fmla="*/ 168147 h 168147"/>
+                                <a:gd name="connsiteX1" fmla="*/ 36955 w 96220"/>
+                                <a:gd name="connsiteY1" fmla="*/ 127396 h 168147"/>
+                                <a:gd name="connsiteX2" fmla="*/ 0 w 96220"/>
+                                <a:gd name="connsiteY2" fmla="*/ 0 h 168147"/>
+                                <a:gd name="connsiteX0" fmla="*/ 96220 w 96220"/>
+                                <a:gd name="connsiteY0" fmla="*/ 168147 h 168147"/>
+                                <a:gd name="connsiteX1" fmla="*/ 36955 w 96220"/>
+                                <a:gd name="connsiteY1" fmla="*/ 127396 h 168147"/>
+                                <a:gd name="connsiteX2" fmla="*/ 0 w 96220"/>
+                                <a:gd name="connsiteY2" fmla="*/ 0 h 168147"/>
+                                <a:gd name="connsiteX0" fmla="*/ 96220 w 96220"/>
+                                <a:gd name="connsiteY0" fmla="*/ 168147 h 168147"/>
+                                <a:gd name="connsiteX1" fmla="*/ 36955 w 96220"/>
+                                <a:gd name="connsiteY1" fmla="*/ 127396 h 168147"/>
+                                <a:gd name="connsiteX2" fmla="*/ 0 w 96220"/>
+                                <a:gd name="connsiteY2" fmla="*/ 0 h 168147"/>
+                                <a:gd name="connsiteX0" fmla="*/ 96220 w 96220"/>
+                                <a:gd name="connsiteY0" fmla="*/ 168147 h 168147"/>
+                                <a:gd name="connsiteX1" fmla="*/ 36955 w 96220"/>
+                                <a:gd name="connsiteY1" fmla="*/ 127396 h 168147"/>
+                                <a:gd name="connsiteX2" fmla="*/ 0 w 96220"/>
+                                <a:gd name="connsiteY2" fmla="*/ 0 h 168147"/>
+                              </a:gdLst>
+                              <a:ahLst/>
+                              <a:cxnLst>
+                                <a:cxn ang="0">
+                                  <a:pos x="connsiteX0" y="connsiteY0"/>
+                                </a:cxn>
+                                <a:cxn ang="0">
+                                  <a:pos x="connsiteX1" y="connsiteY1"/>
+                                </a:cxn>
+                                <a:cxn ang="0">
+                                  <a:pos x="connsiteX2" y="connsiteY2"/>
+                                </a:cxn>
+                              </a:cxnLst>
+                              <a:rect l="l" t="t" r="r" b="b"/>
+                              <a:pathLst>
+                                <a:path w="96220" h="168147">
+                                  <a:moveTo>
+                                    <a:pt x="96220" y="168147"/>
+                                  </a:moveTo>
+                                  <a:cubicBezTo>
+                                    <a:pt x="66075" y="160943"/>
+                                    <a:pt x="51599" y="143942"/>
+                                    <a:pt x="36955" y="127396"/>
+                                  </a:cubicBezTo>
+                                  <a:cubicBezTo>
+                                    <a:pt x="23990" y="102605"/>
+                                    <a:pt x="5506" y="92856"/>
+                                    <a:pt x="0" y="0"/>
+                                  </a:cubicBezTo>
+                                </a:path>
+                              </a:pathLst>
+                            </a:custGeom>
+                            <a:noFill/>
+                            <a:ln w="9525">
+                              <a:solidFill>
+                                <a:schemeClr val="tx1"/>
+                              </a:solidFill>
+                              <a:headEnd type="none" w="med" len="med"/>
+                              <a:tailEnd type="triangle" w="sm" len="sm"/>
+                            </a:ln>
+                          </wps:spPr>
+                          <wps:style>
+                            <a:lnRef idx="2">
+                              <a:schemeClr val="accent1">
+                                <a:shade val="50000"/>
+                              </a:schemeClr>
+                            </a:lnRef>
+                            <a:fillRef idx="1">
+                              <a:schemeClr val="accent1"/>
+                            </a:fillRef>
+                            <a:effectRef idx="0">
+                              <a:schemeClr val="accent1"/>
+                            </a:effectRef>
+                            <a:fontRef idx="minor">
+                              <a:schemeClr val="lt1"/>
+                            </a:fontRef>
+                          </wps:style>
+                          <wps:bodyPr rot="0" spcFirstLastPara="0" vertOverflow="overflow" horzOverflow="overflow" vert="horz" wrap="square" lIns="91440" tIns="45720" rIns="91440" bIns="45720" numCol="1" spcCol="0" rtlCol="0" fromWordArt="0" anchor="ctr" anchorCtr="0" forceAA="0" compatLnSpc="1">
+                            <a:prstTxWarp prst="textNoShape">
+                              <a:avLst/>
+                            </a:prstTxWarp>
+                            <a:noAutofit/>
+                          </wps:bodyPr>
+                        </wps:wsp>
+                      </wpg:grpSp>
+                      <wpg:grpSp>
+                        <wpg:cNvPr id="76" name="Group 76"/>
+                        <wpg:cNvGrpSpPr/>
+                        <wpg:grpSpPr>
+                          <a:xfrm>
+                            <a:off x="0" y="461395"/>
+                            <a:ext cx="403768" cy="798844"/>
+                            <a:chOff x="0" y="0"/>
+                            <a:chExt cx="403768" cy="798844"/>
+                          </a:xfrm>
+                        </wpg:grpSpPr>
+                        <wps:wsp>
+                          <wps:cNvPr id="70" name="Straight Connector 70"/>
+                          <wps:cNvCnPr/>
+                          <wps:spPr>
+                            <a:xfrm>
+                              <a:off x="72013" y="0"/>
+                              <a:ext cx="323382" cy="0"/>
+                            </a:xfrm>
+                            <a:prstGeom prst="line">
+                              <a:avLst/>
+                            </a:prstGeom>
+                            <a:ln w="6350">
+                              <a:solidFill>
+                                <a:schemeClr val="tx1"/>
+                              </a:solidFill>
+                              <a:prstDash val="dashDot"/>
+                            </a:ln>
+                          </wps:spPr>
+                          <wps:style>
+                            <a:lnRef idx="1">
+                              <a:schemeClr val="accent1"/>
+                            </a:lnRef>
+                            <a:fillRef idx="0">
+                              <a:schemeClr val="accent1"/>
+                            </a:fillRef>
+                            <a:effectRef idx="0">
+                              <a:schemeClr val="accent1"/>
+                            </a:effectRef>
+                            <a:fontRef idx="minor">
+                              <a:schemeClr val="tx1"/>
+                            </a:fontRef>
+                          </wps:style>
+                          <wps:bodyPr/>
+                        </wps:wsp>
+                        <wps:wsp>
+                          <wps:cNvPr id="71" name="Straight Connector 71"/>
+                          <wps:cNvCnPr/>
+                          <wps:spPr>
+                            <a:xfrm>
+                              <a:off x="80386" y="798844"/>
+                              <a:ext cx="323382" cy="0"/>
+                            </a:xfrm>
+                            <a:prstGeom prst="line">
+                              <a:avLst/>
+                            </a:prstGeom>
+                            <a:ln w="6350">
+                              <a:solidFill>
+                                <a:schemeClr val="tx1"/>
+                              </a:solidFill>
+                              <a:prstDash val="dashDot"/>
+                            </a:ln>
+                          </wps:spPr>
+                          <wps:style>
+                            <a:lnRef idx="1">
+                              <a:schemeClr val="accent1"/>
+                            </a:lnRef>
+                            <a:fillRef idx="0">
+                              <a:schemeClr val="accent1"/>
+                            </a:fillRef>
+                            <a:effectRef idx="0">
+                              <a:schemeClr val="accent1"/>
+                            </a:effectRef>
+                            <a:fontRef idx="minor">
+                              <a:schemeClr val="tx1"/>
+                            </a:fontRef>
+                          </wps:style>
+                          <wps:bodyPr/>
+                        </wps:wsp>
+                        <wps:wsp>
+                          <wps:cNvPr id="72" name="Straight Arrow Connector 72"/>
+                          <wps:cNvCnPr/>
+                          <wps:spPr>
+                            <a:xfrm>
+                              <a:off x="194268" y="11723"/>
+                              <a:ext cx="0" cy="787121"/>
+                            </a:xfrm>
+                            <a:prstGeom prst="straightConnector1">
+                              <a:avLst/>
+                            </a:prstGeom>
+                            <a:ln>
+                              <a:solidFill>
+                                <a:schemeClr val="tx1"/>
+                              </a:solidFill>
+                              <a:headEnd type="stealth"/>
+                              <a:tailEnd type="stealth" w="med" len="med"/>
+                            </a:ln>
+                          </wps:spPr>
+                          <wps:style>
+                            <a:lnRef idx="1">
+                              <a:schemeClr val="accent1"/>
+                            </a:lnRef>
+                            <a:fillRef idx="0">
+                              <a:schemeClr val="accent1"/>
+                            </a:fillRef>
+                            <a:effectRef idx="0">
+                              <a:schemeClr val="accent1"/>
+                            </a:effectRef>
+                            <a:fontRef idx="minor">
+                              <a:schemeClr val="tx1"/>
+                            </a:fontRef>
+                          </wps:style>
+                          <wps:bodyPr/>
+                        </wps:wsp>
+                        <wps:wsp>
+                          <wps:cNvPr id="73" name="Rectangle 73"/>
+                          <wps:cNvSpPr/>
+                          <wps:spPr>
+                            <a:xfrm>
+                              <a:off x="107182" y="272980"/>
+                              <a:ext cx="170822" cy="194164"/>
+                            </a:xfrm>
+                            <a:prstGeom prst="rect">
+                              <a:avLst/>
+                            </a:prstGeom>
+                            <a:solidFill>
+                              <a:schemeClr val="bg1"/>
+                            </a:solidFill>
+                            <a:ln>
+                              <a:solidFill>
+                                <a:schemeClr val="bg1"/>
+                              </a:solidFill>
+                            </a:ln>
+                          </wps:spPr>
+                          <wps:style>
+                            <a:lnRef idx="2">
+                              <a:schemeClr val="accent1">
+                                <a:shade val="50000"/>
+                              </a:schemeClr>
+                            </a:lnRef>
+                            <a:fillRef idx="1">
+                              <a:schemeClr val="accent1"/>
+                            </a:fillRef>
+                            <a:effectRef idx="0">
+                              <a:schemeClr val="accent1"/>
+                            </a:effectRef>
+                            <a:fontRef idx="minor">
+                              <a:schemeClr val="lt1"/>
+                            </a:fontRef>
+                          </wps:style>
+                          <wps:bodyPr rot="0" spcFirstLastPara="0" vertOverflow="overflow" horzOverflow="overflow" vert="horz" wrap="square" lIns="91440" tIns="45720" rIns="91440" bIns="45720" numCol="1" spcCol="0" rtlCol="0" fromWordArt="0" anchor="ctr" anchorCtr="0" forceAA="0" compatLnSpc="1">
+                            <a:prstTxWarp prst="textNoShape">
+                              <a:avLst/>
+                            </a:prstTxWarp>
+                            <a:noAutofit/>
+                          </wps:bodyPr>
+                        </wps:wsp>
+                        <wps:wsp>
+                          <wps:cNvPr id="58" name="Text Box 58"/>
+                          <wps:cNvSpPr txBox="1"/>
+                          <wps:spPr>
+                            <a:xfrm>
+                              <a:off x="0" y="229437"/>
+                              <a:ext cx="374015" cy="281940"/>
+                            </a:xfrm>
+                            <a:prstGeom prst="rect">
+                              <a:avLst/>
+                            </a:prstGeom>
+                            <a:noFill/>
+                            <a:ln w="6350">
+                              <a:noFill/>
+                            </a:ln>
+                            <a:effectLst/>
+                          </wps:spPr>
+                          <wps:style>
+                            <a:lnRef idx="0">
+                              <a:schemeClr val="accent1"/>
+                            </a:lnRef>
+                            <a:fillRef idx="0">
+                              <a:schemeClr val="accent1"/>
+                            </a:fillRef>
+                            <a:effectRef idx="0">
+                              <a:schemeClr val="accent1"/>
+                            </a:effectRef>
+                            <a:fontRef idx="minor">
+                              <a:schemeClr val="dk1"/>
+                            </a:fontRef>
+                          </wps:style>
+                          <wps:txbx>
+                            <w:txbxContent>
+                              <w:p>
+                                <w:pPr>
+                                  <w:rPr>
+                                    <w:rFonts w:ascii="Cambria Math" w:hAnsi="Cambria Math" w:cs="Times New Roman"/>
+                                    <w:oMath/>
+                                  </w:rPr>
+                                </w:pPr>
+                                <m:oMathPara>
+                                  <m:oMath>
+                                    <m:r>
+                                      <w:rPr>
+                                        <w:rFonts w:ascii="Cambria Math" w:hAnsi="Cambria Math" w:cs="Times New Roman"/>
+                                      </w:rPr>
+                                      <m:t>d</m:t>
+                                    </m:r>
+                                  </m:oMath>
+                                </m:oMathPara>
+                              </w:p>
+                            </w:txbxContent>
+                          </wps:txbx>
+                          <wps:bodyPr rot="0" spcFirstLastPara="0" vertOverflow="overflow" horzOverflow="overflow" vert="horz" wrap="square" lIns="91440" tIns="45720" rIns="91440" bIns="45720" numCol="1" spcCol="0" rtlCol="0" fromWordArt="0" anchor="t" anchorCtr="0" forceAA="0" compatLnSpc="1">
+                            <a:prstTxWarp prst="textNoShape">
+                              <a:avLst/>
+                            </a:prstTxWarp>
+                            <a:noAutofit/>
+                          </wps:bodyPr>
+                        </wps:wsp>
+                      </wpg:grpSp>
+                    </wpg:wgp>
+                  </a:graphicData>
+                </a:graphic>
+              </wp:anchor>
+            </w:drawing>
+          </mc:Choice>
+          <mc:Fallback>
+            <w:pict>
+              <v:group id="Group 79" o:spid="_x0000_s1026" style="position:absolute;margin-left:279.65pt;margin-top:51.7pt;width:114.7pt;height:134.75pt;z-index:251732992" coordsize="14570,17117" o:gfxdata="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">
+                <v:group id="Group 40" o:spid="_x0000_s1027" style="position:absolute;left:4278;width:914;height:16992" coordsize="914,16992" o:gfxdata="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">
+                  <v:group id="Group 41" o:spid="_x0000_s1028" style="position:absolute;left:457;width:0;height:16992" coordsize="0,16992" o:gfxdata="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">
+                    <v:line id="Straight Connector 42" o:spid="_x0000_s1029" style="position:absolute;visibility:visible;mso-wrap-style:square" from="0,0" to="0,3886" o:connectortype="straight" o:gfxdata="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" strokecolor="black [3213]" strokeweight="1.5pt"/>
+                    <v:line id="Straight Connector 43" o:spid="_x0000_s1030" style="position:absolute;visibility:visible;mso-wrap-style:square" from="0,5029" to="0,12039" o:connectortype="straight" o:gfxdata="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" strokecolor="black [3213]" strokeweight="1.5pt"/>
+                    <v:line id="Straight Connector 44" o:spid="_x0000_s1031" style="position:absolute;visibility:visible;mso-wrap-style:square" from="0,13106" to="0,16992" o:connectortype="straight" o:gfxdata="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" strokecolor="black [3213]" strokeweight="1.5pt"/>
+                  </v:group>
+                  <v:group id="Group 45" o:spid="_x0000_s1032" style="position:absolute;top:3886;width:914;height:9220" coordsize="914,9220" o:gfxdata="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">
+                    <v:line id="Straight Connector 46" o:spid="_x0000_s1033" style="position:absolute;visibility:visible;mso-wrap-style:square" from="0,0" to="914,0" o:connectortype="straight" o:gfxdata="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" strokecolor="black [3213]" strokeweight="1.5pt"/>
+                    <v:line id="Straight Connector 47" o:spid="_x0000_s1034" style="position:absolute;visibility:visible;mso-wrap-style:square" from="0,1143" to="914,1143" o:connectortype="straight" o:gfxdata="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" strokecolor="black [3213]" strokeweight="1.5pt"/>
+                    <v:line id="Straight Connector 48" o:spid="_x0000_s1035" style="position:absolute;visibility:visible;mso-wrap-style:square" from="0,9220" to="914,9220" o:connectortype="straight" o:gfxdata="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" strokecolor="black [3213]" strokeweight="1.5pt"/>
+                    <v:line id="Straight Connector 49" o:spid="_x0000_s1036" style="position:absolute;visibility:visible;mso-wrap-style:square" from="0,8077" to="914,8077" o:connectortype="straight" o:gfxdata="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" strokecolor="black [3213]" strokeweight="1.5pt"/>
+                  </v:group>
+                </v:group>
+                <v:shapetype id="_x0000_t202" coordsize="21600,21600" o:spt="202" path="m,l,21600r21600,l21600,xe">
+                  <v:stroke joinstyle="miter"/>
+                  <v:path gradientshapeok="t" o:connecttype="rect"/>
+                </v:shapetype>
+                <v:shape id="Text Box 60" o:spid="_x0000_s1037" type="#_x0000_t202" style="position:absolute;left:3439;top:6040;width:3740;height:2819;visibility:visible;mso-wrap-style:square;v-text-anchor:top" o:gfxdata="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" filled="f" stroked="f" strokeweight=".5pt">
+                  <v:textbox>
+                    <w:txbxContent>
+                      <w:p>
+                        <w:pPr>
+                          <w:rPr>
+                            <w:rFonts w:ascii="Cambria Math" w:hAnsi="Cambria Math" w:cs="Times New Roman"/>
+                            <w:oMath/>
+                          </w:rPr>
+                        </w:pPr>
+                        <m:oMathPara>
+                          <m:oMath>
+                            <m:r>
+                              <w:rPr>
+                                <w:rFonts w:ascii="Cambria Math" w:hAnsi="Cambria Math" w:cs="Times New Roman"/>
+                              </w:rPr>
+                              <m:t>θ</m:t>
+                            </m:r>
+                          </m:oMath>
+                        </m:oMathPara>
+                      </w:p>
+                    </w:txbxContent>
+                  </v:textbox>
+                </v:shape>
+                <v:shape id="Text Box 61" o:spid="_x0000_s1038" type="#_x0000_t202" style="position:absolute;left:9982;top:10402;width:3741;height:2819;visibility:visible;mso-wrap-style:square;v-text-anchor:top" o:gfxdata="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" filled="f" stroked="f" strokeweight=".5pt">
+                  <v:textbox>
+                    <w:txbxContent>
+                      <w:p>
+                        <w:pPr>
+                          <w:rPr>
+                            <w:rFonts w:ascii="Cambria Math" w:hAnsi="Cambria Math" w:cs="Times New Roman"/>
+                            <w:oMath/>
+                          </w:rPr>
+                        </w:pPr>
+                        <m:oMathPara>
+                          <m:oMath>
+                            <m:r>
+                              <w:rPr>
+                                <w:rFonts w:ascii="Cambria Math" w:hAnsi="Cambria Math" w:cs="Times New Roman"/>
+                              </w:rPr>
+                              <m:t>θ</m:t>
+                            </m:r>
+                          </m:oMath>
+                        </m:oMathPara>
+                      </w:p>
+                    </w:txbxContent>
+                  </v:textbox>
+                </v:shape>
+                <v:group id="Group 74" o:spid="_x0000_s1039" style="position:absolute;left:5033;top:2600;width:9537;height:9870" coordsize="9537,9870" o:gfxdata="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">
+                  <v:group id="Group 69" o:spid="_x0000_s1040" style="position:absolute;width:9537;height:9870" coordsize="9537,9870" o:gfxdata="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">
+                    <v:shapetype id="_x0000_t32" coordsize="21600,21600" o:spt="32" o:oned="t" path="m,l21600,21600e" filled="f">
+                      <v:path arrowok="t" fillok="f" o:connecttype="none"/>
+                      <o:lock v:ext="edit" shapetype="t"/>
+                    </v:shapetype>
+                    <v:shape id="Straight Arrow Connector 50" o:spid="_x0000_s1041" type="#_x0000_t32" style="position:absolute;left:50;width:9068;height:1898;flip:y;visibility:visible;mso-wrap-style:square" o:connectortype="straight" o:gfxdata="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" strokecolor="black [3213]">
+                      <v:stroke endarrow="open"/>
+                    </v:shape>
+                    <v:shape id="Straight Arrow Connector 52" o:spid="_x0000_s1042" type="#_x0000_t32" style="position:absolute;top:7971;width:9067;height:1899;flip:y;visibility:visible;mso-wrap-style:square" o:connectortype="straight" o:gfxdata="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" strokecolor="black [3213]">
+                      <v:stroke endarrow="open"/>
+                    </v:shape>
+                    <v:line id="Straight Connector 54" o:spid="_x0000_s1043" style="position:absolute;visibility:visible;mso-wrap-style:square" from="50,1959" to="9537,1959" o:connectortype="straight" o:gfxdata="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" strokecolor="black [3213]">
+                      <v:stroke dashstyle="dash"/>
+                    </v:line>
+                    <v:line id="Straight Connector 55" o:spid="_x0000_s1044" style="position:absolute;visibility:visible;mso-wrap-style:square" from="1909,9864" to="9465,9864" o:connectortype="straight" o:gfxdata="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" strokecolor="black [3213]">
+                      <v:stroke dashstyle="dash"/>
+                    </v:line>
+                    <v:line id="Straight Connector 56" o:spid="_x0000_s1045" style="position:absolute;visibility:visible;mso-wrap-style:square" from="50,1925" to="1783,9418" o:connectortype="straight" o:gfxdata="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" strokecolor="black [3213]">
+                      <v:stroke dashstyle="dash"/>
+                    </v:line>
+                  </v:group>
+                  <v:shape id="Freeform 65" o:spid="_x0000_s1046" style="position:absolute;left:1683;top:8156;width:1210;height:1141;rotation:-748341fd;visibility:visible;mso-wrap-style:square;v-text-anchor:middle" coordsize="226528,204428" o:gfxdata="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" path="m,l226528,r,204428e" filled="f" strokecolor="black [3213]" strokeweight="1pt">
+                    <v:path arrowok="t" o:connecttype="custom" o:connectlocs="0,0;121015,0;121015,114024" o:connectangles="0,0,0"/>
+                  </v:shape>
+                </v:group>
+                <v:group id="Group 68" o:spid="_x0000_s1047" style="position:absolute;left:5117;top:12415;width:5425;height:4702" coordsize="5425,4701" o:gfxdata="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">
+                  <v:shape id="Text Box 62" o:spid="_x0000_s1048" type="#_x0000_t202" style="position:absolute;left:1685;top:1882;width:3740;height:2819;visibility:visible;mso-wrap-style:square;v-text-anchor:top" o:gfxdata="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" filled="f" stroked="f" strokeweight=".5pt">
+                    <v:textbox>
+                      <w:txbxContent>
+                        <w:p>
+                          <w:pPr>
+                            <w:rPr>
+                              <w:rFonts w:ascii="Cambria Math" w:hAnsi="Cambria Math" w:cs="Times New Roman"/>
+                              <w:oMath/>
+                            </w:rPr>
+                          </w:pPr>
+                          <m:oMathPara>
+                            <m:oMath>
+                              <m:r>
+                                <m:rPr>
+                                  <m:sty m:val="p"/>
+                                </m:rPr>
+                                <w:rPr>
+                                  <w:rFonts w:ascii="Cambria Math" w:hAnsi="Cambria Math" w:cs="Times New Roman"/>
+                                </w:rPr>
+                                <m:t>Δ</m:t>
+                              </m:r>
+                              <m:r>
+                                <w:rPr>
+                                  <w:rFonts w:ascii="Cambria Math" w:hAnsi="Cambria Math" w:cs="Times New Roman"/>
+                                </w:rPr>
+                                <m:t>r</m:t>
+                              </m:r>
+                            </m:oMath>
+                          </m:oMathPara>
+                        </w:p>
+                      </w:txbxContent>
+                    </v:textbox>
+                  </v:shape>
+                  <v:shapetype id="_x0000_t88" coordsize="21600,21600" o:spt="88" adj="1800,10800" path="m,qx10800@0l10800@2qy21600@11,10800@3l10800@1qy,21600e" filled="f">
+                    <v:formulas>
+                      <v:f eqn="val #0"/>
+                      <v:f eqn="sum 21600 0 #0"/>
+                      <v:f eqn="sum #1 0 #0"/>
+                      <v:f eqn="sum #1 #0 0"/>
+                      <v:f eqn="prod #0 9598 32768"/>
+                      <v:f eqn="sum 21600 0 @4"/>
+                      <v:f eqn="sum 21600 0 #1"/>
+                      <v:f eqn="min #1 @6"/>
+                      <v:f eqn="prod @7 1 2"/>
+                      <v:f eqn="prod #0 2 1"/>
+                      <v:f eqn="sum 21600 0 @9"/>
+                      <v:f eqn="val #1"/>
+                    </v:formulas>
+                    <v:path arrowok="t" o:connecttype="custom" o:connectlocs="0,0;21600,@11;0,21600" textboxrect="0,@4,7637,@5"/>
+                    <v:handles>
+                      <v:h position="center,#0" yrange="0,@8"/>
+                      <v:h position="bottomRight,#1" yrange="@9,@10"/>
+                    </v:handles>
+                  </v:shapetype>
+                  <v:shape id="Right Brace 66" o:spid="_x0000_s1049" type="#_x0000_t88" style="position:absolute;left:664;top:-664;width:450;height:1778;rotation:5105511fd;visibility:visible;mso-wrap-style:square;v-text-anchor:middle" o:gfxdata="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" adj="3594" strokecolor="black [3213]"/>
+                  <v:shape id="Freeform 67" o:spid="_x0000_s1050" style="position:absolute;left:998;top:692;width:1397;height:2213;visibility:visible;mso-wrap-style:square;v-text-anchor:middle" coordsize="96220,168147" o:gfxdata="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" path="m96220,168147c66075,160943,51599,143942,36955,127396,23990,102605,5506,92856,,e" filled="f" strokecolor="black [3213]">
+                    <v:stroke endarrow="block" endarrowwidth="narrow" endarrowlength="short"/>
+                    <v:path arrowok="t" o:connecttype="custom" o:connectlocs="139711,221266;53658,167641;0,0" o:connectangles="0,0,0"/>
+                  </v:shape>
+                </v:group>
+                <v:group id="Group 76" o:spid="_x0000_s1051" style="position:absolute;top:4613;width:4037;height:7989" coordsize="4037,7988" o:gfxdata="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">
+                  <v:line id="Straight Connector 70" o:spid="_x0000_s1052" style="position:absolute;visibility:visible;mso-wrap-style:square" from="720,0" to="3953,0" o:connectortype="straight" o:gfxdata="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" strokecolor="black [3213]" strokeweight=".5pt">
+                    <v:stroke dashstyle="dashDot"/>
+                  </v:line>
+                  <v:line id="Straight Connector 71" o:spid="_x0000_s1053" style="position:absolute;visibility:visible;mso-wrap-style:square" from="803,7988" to="4037,7988" o:connectortype="straight" o:gfxdata="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" strokecolor="black [3213]" strokeweight=".5pt">
+                    <v:stroke dashstyle="dashDot"/>
+                  </v:line>
+                  <v:shape id="Straight Arrow Connector 72" o:spid="_x0000_s1054" type="#_x0000_t32" style="position:absolute;left:1942;top:117;width:0;height:7871;visibility:visible;mso-wrap-style:square" o:connectortype="straight" o:gfxdata="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" strokecolor="black [3213]">
+                    <v:stroke startarrow="classic" endarrow="classic"/>
+                  </v:shape>
+                  <v:rect id="Rectangle 73" o:spid="_x0000_s1055" style="position:absolute;left:1071;top:2729;width:1709;height:1942;visibility:visible;mso-wrap-style:square;v-text-anchor:middle" o:gfxdata="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" fillcolor="white [3212]" strokecolor="white [3212]" strokeweight="2pt"/>
+                  <v:shape id="Text Box 58" o:spid="_x0000_s1056" type="#_x0000_t202" style="position:absolute;top:2294;width:3740;height:2819;visibility:visible;mso-wrap-style:square;v-text-anchor:top" o:gfxdata="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" filled="f" stroked="f" strokeweight=".5pt">
+                    <v:textbox>
+                      <w:txbxContent>
+                        <w:p>
+                          <w:pPr>
+                            <w:rPr>
+                              <w:rFonts w:ascii="Cambria Math" w:hAnsi="Cambria Math" w:cs="Times New Roman"/>
+                              <w:oMath/>
+                            </w:rPr>
+                          </w:pPr>
+                          <m:oMathPara>
+                            <m:oMath>
+                              <m:r>
+                                <w:rPr>
+                                  <w:rFonts w:ascii="Cambria Math" w:hAnsi="Cambria Math" w:cs="Times New Roman"/>
+                                </w:rPr>
+                                <m:t>d</m:t>
+                              </m:r>
+                            </m:oMath>
+                          </m:oMathPara>
+                        </w:p>
+                      </w:txbxContent>
+                    </v:textbox>
+                  </v:shape>
+                </v:group>
+              </v:group>
+            </w:pict>
+          </mc:Fallback>
+        </mc:AlternateContent>
+      </w:r>
+      <w:r>
+        <w:rPr>
+          <w:rFonts w:ascii="Times New Roman" w:hAnsi="Times New Roman" w:cs="Times New Roman"/>
+          <w:noProof/>
+          <w:sz w:val="24"/>
+          <w:szCs w:val="24"/>
+        </w:rPr>
+        <mc:AlternateContent>
+          <mc:Choice Requires="wpg">
+            <w:drawing>
+              <wp:anchor distT="0" distB="0" distL="114300" distR="114300" simplePos="0" relativeHeight="251740160" behindDoc="0" locked="0" layoutInCell="1" allowOverlap="1" wp14:anchorId="1226462A" wp14:editId="615E7E6A">
                 <wp:simplePos x="0" y="0"/>
                 <wp:positionH relativeFrom="column">
                   <wp:posOffset>612843</wp:posOffset>
@@ -1383,7 +2767,7 @@
         <mc:AlternateContent>
           <mc:Choice Requires="wps">
             <w:drawing>
-              <wp:anchor distT="0" distB="0" distL="114300" distR="114300" simplePos="0" relativeHeight="251734016" behindDoc="0" locked="0" layoutInCell="1" allowOverlap="1" wp14:anchorId="70288115" wp14:editId="5CECFFC2">
+              <wp:anchor distT="0" distB="0" distL="114300" distR="114300" simplePos="0" relativeHeight="251734016" behindDoc="0" locked="0" layoutInCell="1" allowOverlap="1" wp14:anchorId="01249B74" wp14:editId="746C56AD">
                 <wp:simplePos x="0" y="0"/>
                 <wp:positionH relativeFrom="column">
                   <wp:posOffset>1532255</wp:posOffset>
@@ -1500,7 +2884,7 @@
         <mc:AlternateContent>
           <mc:Choice Requires="wps">
             <w:drawing>
-              <wp:anchor distT="0" distB="0" distL="114300" distR="114300" simplePos="0" relativeHeight="251736064" behindDoc="0" locked="0" layoutInCell="1" allowOverlap="1" wp14:anchorId="0B1C9C5B" wp14:editId="63A71198">
+              <wp:anchor distT="0" distB="0" distL="114300" distR="114300" simplePos="0" relativeHeight="251736064" behindDoc="0" locked="0" layoutInCell="1" allowOverlap="1" wp14:anchorId="7B462B1F" wp14:editId="4DF14ECE">
                 <wp:simplePos x="0" y="0"/>
                 <wp:positionH relativeFrom="column">
                   <wp:posOffset>3831590</wp:posOffset>
@@ -1596,7 +2980,7 @@
           </mc:Choice>
           <mc:Fallback>
             <w:pict>
-              <v:shape id="Text Box 82" o:spid="_x0000_s1067" type="#_x0000_t202" style="position:absolute;margin-left:301.7pt;margin-top:192.85pt;width:30.85pt;height:19.8pt;z-index:251736064;visibility:visible;mso-wrap-style:square;mso-width-percent:0;mso-height-percent:0;mso-wrap-distance-left:9pt;mso-wrap-distance-top:0;mso-wrap-distance-right:9pt;mso-wrap-distance-bottom:0;mso-position-horizontal:absolute;mso-position-horizontal-relative:text;mso-position-vertical:absolute;mso-position-vertical-relative:text;mso-width-percent:0;mso-height-percent:0;mso-width-relative:margin;mso-height-relative:margin;v-text-anchor:top" o:gfxdata="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" fillcolor="white [3201]" stroked="f" strokeweight=".5pt">
+              <v:shape id="Text Box 82" o:spid="_x0000_s1098" type="#_x0000_t202" style="position:absolute;margin-left:301.7pt;margin-top:192.85pt;width:30.85pt;height:19.8pt;z-index:251736064;visibility:visible;mso-wrap-style:square;mso-width-percent:0;mso-height-percent:0;mso-wrap-distance-left:9pt;mso-wrap-distance-top:0;mso-wrap-distance-right:9pt;mso-wrap-distance-bottom:0;mso-position-horizontal:absolute;mso-position-horizontal-relative:text;mso-position-vertical:absolute;mso-position-vertical-relative:text;mso-width-percent:0;mso-height-percent:0;mso-width-relative:margin;mso-height-relative:margin;v-text-anchor:top" o:gfxdata="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" fillcolor="white [3201]" stroked="f" strokeweight=".5pt">
                 <v:textbox>
                   <w:txbxContent>
                     <w:p>
@@ -1627,1382 +3011,6 @@
                   </w:txbxContent>
                 </v:textbox>
               </v:shape>
-            </w:pict>
-          </mc:Fallback>
-        </mc:AlternateContent>
-      </w:r>
-      <w:r>
-        <w:rPr>
-          <w:rFonts w:ascii="Times New Roman" w:hAnsi="Times New Roman" w:cs="Times New Roman"/>
-          <w:noProof/>
-          <w:sz w:val="24"/>
-          <w:szCs w:val="24"/>
-        </w:rPr>
-        <mc:AlternateContent>
-          <mc:Choice Requires="wpg">
-            <w:drawing>
-              <wp:anchor distT="0" distB="0" distL="114300" distR="114300" simplePos="0" relativeHeight="251732992" behindDoc="0" locked="0" layoutInCell="1" allowOverlap="1" wp14:anchorId="26110F67" wp14:editId="7788B7FC">
-                <wp:simplePos x="0" y="0"/>
-                <wp:positionH relativeFrom="column">
-                  <wp:posOffset>3553170</wp:posOffset>
-                </wp:positionH>
-                <wp:positionV relativeFrom="paragraph">
-                  <wp:posOffset>654050</wp:posOffset>
-                </wp:positionV>
-                <wp:extent cx="1456690" cy="1711325"/>
-                <wp:effectExtent l="0" t="0" r="48260" b="3175"/>
-                <wp:wrapNone/>
-                <wp:docPr id="79" name="Group 79"/>
-                <wp:cNvGraphicFramePr/>
-                <a:graphic xmlns:a="http://schemas.openxmlformats.org/drawingml/2006/main">
-                  <a:graphicData uri="http://schemas.microsoft.com/office/word/2010/wordprocessingGroup">
-                    <wpg:wgp>
-                      <wpg:cNvGrpSpPr/>
-                      <wpg:grpSpPr>
-                        <a:xfrm>
-                          <a:off x="0" y="0"/>
-                          <a:ext cx="1456690" cy="1711325"/>
-                          <a:chOff x="0" y="0"/>
-                          <a:chExt cx="1457054" cy="1711713"/>
-                        </a:xfrm>
-                      </wpg:grpSpPr>
-                      <wpg:grpSp>
-                        <wpg:cNvPr id="40" name="Group 40"/>
-                        <wpg:cNvGrpSpPr/>
-                        <wpg:grpSpPr>
-                          <a:xfrm>
-                            <a:off x="427838" y="0"/>
-                            <a:ext cx="91440" cy="1699260"/>
-                            <a:chOff x="0" y="0"/>
-                            <a:chExt cx="91440" cy="1699260"/>
-                          </a:xfrm>
-                        </wpg:grpSpPr>
-                        <wpg:grpSp>
-                          <wpg:cNvPr id="41" name="Group 41"/>
-                          <wpg:cNvGrpSpPr/>
-                          <wpg:grpSpPr>
-                            <a:xfrm>
-                              <a:off x="45720" y="0"/>
-                              <a:ext cx="0" cy="1699260"/>
-                              <a:chOff x="0" y="0"/>
-                              <a:chExt cx="0" cy="1699260"/>
-                            </a:xfrm>
-                          </wpg:grpSpPr>
-                          <wps:wsp>
-                            <wps:cNvPr id="42" name="Straight Connector 42"/>
-                            <wps:cNvCnPr/>
-                            <wps:spPr>
-                              <a:xfrm>
-                                <a:off x="0" y="0"/>
-                                <a:ext cx="0" cy="388620"/>
-                              </a:xfrm>
-                              <a:prstGeom prst="line">
-                                <a:avLst/>
-                              </a:prstGeom>
-                              <a:ln w="19050">
-                                <a:solidFill>
-                                  <a:schemeClr val="tx1"/>
-                                </a:solidFill>
-                              </a:ln>
-                            </wps:spPr>
-                            <wps:style>
-                              <a:lnRef idx="1">
-                                <a:schemeClr val="accent1"/>
-                              </a:lnRef>
-                              <a:fillRef idx="0">
-                                <a:schemeClr val="accent1"/>
-                              </a:fillRef>
-                              <a:effectRef idx="0">
-                                <a:schemeClr val="accent1"/>
-                              </a:effectRef>
-                              <a:fontRef idx="minor">
-                                <a:schemeClr val="tx1"/>
-                              </a:fontRef>
-                            </wps:style>
-                            <wps:bodyPr/>
-                          </wps:wsp>
-                          <wps:wsp>
-                            <wps:cNvPr id="43" name="Straight Connector 43"/>
-                            <wps:cNvCnPr/>
-                            <wps:spPr>
-                              <a:xfrm>
-                                <a:off x="0" y="502920"/>
-                                <a:ext cx="0" cy="701040"/>
-                              </a:xfrm>
-                              <a:prstGeom prst="line">
-                                <a:avLst/>
-                              </a:prstGeom>
-                              <a:ln w="19050">
-                                <a:solidFill>
-                                  <a:schemeClr val="tx1"/>
-                                </a:solidFill>
-                              </a:ln>
-                            </wps:spPr>
-                            <wps:style>
-                              <a:lnRef idx="1">
-                                <a:schemeClr val="accent1"/>
-                              </a:lnRef>
-                              <a:fillRef idx="0">
-                                <a:schemeClr val="accent1"/>
-                              </a:fillRef>
-                              <a:effectRef idx="0">
-                                <a:schemeClr val="accent1"/>
-                              </a:effectRef>
-                              <a:fontRef idx="minor">
-                                <a:schemeClr val="tx1"/>
-                              </a:fontRef>
-                            </wps:style>
-                            <wps:bodyPr/>
-                          </wps:wsp>
-                          <wps:wsp>
-                            <wps:cNvPr id="44" name="Straight Connector 44"/>
-                            <wps:cNvCnPr/>
-                            <wps:spPr>
-                              <a:xfrm>
-                                <a:off x="0" y="1310640"/>
-                                <a:ext cx="0" cy="388620"/>
-                              </a:xfrm>
-                              <a:prstGeom prst="line">
-                                <a:avLst/>
-                              </a:prstGeom>
-                              <a:ln w="19050">
-                                <a:solidFill>
-                                  <a:schemeClr val="tx1"/>
-                                </a:solidFill>
-                              </a:ln>
-                            </wps:spPr>
-                            <wps:style>
-                              <a:lnRef idx="1">
-                                <a:schemeClr val="accent1"/>
-                              </a:lnRef>
-                              <a:fillRef idx="0">
-                                <a:schemeClr val="accent1"/>
-                              </a:fillRef>
-                              <a:effectRef idx="0">
-                                <a:schemeClr val="accent1"/>
-                              </a:effectRef>
-                              <a:fontRef idx="minor">
-                                <a:schemeClr val="tx1"/>
-                              </a:fontRef>
-                            </wps:style>
-                            <wps:bodyPr/>
-                          </wps:wsp>
-                        </wpg:grpSp>
-                        <wpg:grpSp>
-                          <wpg:cNvPr id="45" name="Group 45"/>
-                          <wpg:cNvGrpSpPr/>
-                          <wpg:grpSpPr>
-                            <a:xfrm>
-                              <a:off x="0" y="388620"/>
-                              <a:ext cx="91440" cy="922020"/>
-                              <a:chOff x="0" y="0"/>
-                              <a:chExt cx="91440" cy="922020"/>
-                            </a:xfrm>
-                          </wpg:grpSpPr>
-                          <wps:wsp>
-                            <wps:cNvPr id="46" name="Straight Connector 46"/>
-                            <wps:cNvCnPr/>
-                            <wps:spPr>
-                              <a:xfrm>
-                                <a:off x="0" y="0"/>
-                                <a:ext cx="91440" cy="0"/>
-                              </a:xfrm>
-                              <a:prstGeom prst="line">
-                                <a:avLst/>
-                              </a:prstGeom>
-                              <a:ln w="19050">
-                                <a:solidFill>
-                                  <a:schemeClr val="tx1"/>
-                                </a:solidFill>
-                              </a:ln>
-                            </wps:spPr>
-                            <wps:style>
-                              <a:lnRef idx="1">
-                                <a:schemeClr val="accent1"/>
-                              </a:lnRef>
-                              <a:fillRef idx="0">
-                                <a:schemeClr val="accent1"/>
-                              </a:fillRef>
-                              <a:effectRef idx="0">
-                                <a:schemeClr val="accent1"/>
-                              </a:effectRef>
-                              <a:fontRef idx="minor">
-                                <a:schemeClr val="tx1"/>
-                              </a:fontRef>
-                            </wps:style>
-                            <wps:bodyPr/>
-                          </wps:wsp>
-                          <wps:wsp>
-                            <wps:cNvPr id="47" name="Straight Connector 47"/>
-                            <wps:cNvCnPr/>
-                            <wps:spPr>
-                              <a:xfrm>
-                                <a:off x="0" y="114300"/>
-                                <a:ext cx="91440" cy="0"/>
-                              </a:xfrm>
-                              <a:prstGeom prst="line">
-                                <a:avLst/>
-                              </a:prstGeom>
-                              <a:ln w="19050">
-                                <a:solidFill>
-                                  <a:schemeClr val="tx1"/>
-                                </a:solidFill>
-                              </a:ln>
-                            </wps:spPr>
-                            <wps:style>
-                              <a:lnRef idx="1">
-                                <a:schemeClr val="accent1"/>
-                              </a:lnRef>
-                              <a:fillRef idx="0">
-                                <a:schemeClr val="accent1"/>
-                              </a:fillRef>
-                              <a:effectRef idx="0">
-                                <a:schemeClr val="accent1"/>
-                              </a:effectRef>
-                              <a:fontRef idx="minor">
-                                <a:schemeClr val="tx1"/>
-                              </a:fontRef>
-                            </wps:style>
-                            <wps:bodyPr/>
-                          </wps:wsp>
-                          <wps:wsp>
-                            <wps:cNvPr id="48" name="Straight Connector 48"/>
-                            <wps:cNvCnPr/>
-                            <wps:spPr>
-                              <a:xfrm>
-                                <a:off x="0" y="922020"/>
-                                <a:ext cx="91440" cy="0"/>
-                              </a:xfrm>
-                              <a:prstGeom prst="line">
-                                <a:avLst/>
-                              </a:prstGeom>
-                              <a:ln w="19050">
-                                <a:solidFill>
-                                  <a:schemeClr val="tx1"/>
-                                </a:solidFill>
-                              </a:ln>
-                            </wps:spPr>
-                            <wps:style>
-                              <a:lnRef idx="1">
-                                <a:schemeClr val="accent1"/>
-                              </a:lnRef>
-                              <a:fillRef idx="0">
-                                <a:schemeClr val="accent1"/>
-                              </a:fillRef>
-                              <a:effectRef idx="0">
-                                <a:schemeClr val="accent1"/>
-                              </a:effectRef>
-                              <a:fontRef idx="minor">
-                                <a:schemeClr val="tx1"/>
-                              </a:fontRef>
-                            </wps:style>
-                            <wps:bodyPr/>
-                          </wps:wsp>
-                          <wps:wsp>
-                            <wps:cNvPr id="49" name="Straight Connector 49"/>
-                            <wps:cNvCnPr/>
-                            <wps:spPr>
-                              <a:xfrm>
-                                <a:off x="0" y="807720"/>
-                                <a:ext cx="91440" cy="0"/>
-                              </a:xfrm>
-                              <a:prstGeom prst="line">
-                                <a:avLst/>
-                              </a:prstGeom>
-                              <a:ln w="19050">
-                                <a:solidFill>
-                                  <a:schemeClr val="tx1"/>
-                                </a:solidFill>
-                              </a:ln>
-                            </wps:spPr>
-                            <wps:style>
-                              <a:lnRef idx="1">
-                                <a:schemeClr val="accent1"/>
-                              </a:lnRef>
-                              <a:fillRef idx="0">
-                                <a:schemeClr val="accent1"/>
-                              </a:fillRef>
-                              <a:effectRef idx="0">
-                                <a:schemeClr val="accent1"/>
-                              </a:effectRef>
-                              <a:fontRef idx="minor">
-                                <a:schemeClr val="tx1"/>
-                              </a:fontRef>
-                            </wps:style>
-                            <wps:bodyPr/>
-                          </wps:wsp>
-                        </wpg:grpSp>
-                      </wpg:grpSp>
-                      <wps:wsp>
-                        <wps:cNvPr id="60" name="Text Box 60"/>
-                        <wps:cNvSpPr txBox="1"/>
-                        <wps:spPr>
-                          <a:xfrm>
-                            <a:off x="343948" y="604008"/>
-                            <a:ext cx="374015" cy="281940"/>
-                          </a:xfrm>
-                          <a:prstGeom prst="rect">
-                            <a:avLst/>
-                          </a:prstGeom>
-                          <a:noFill/>
-                          <a:ln w="6350">
-                            <a:noFill/>
-                          </a:ln>
-                          <a:effectLst/>
-                        </wps:spPr>
-                        <wps:style>
-                          <a:lnRef idx="0">
-                            <a:schemeClr val="accent1"/>
-                          </a:lnRef>
-                          <a:fillRef idx="0">
-                            <a:schemeClr val="accent1"/>
-                          </a:fillRef>
-                          <a:effectRef idx="0">
-                            <a:schemeClr val="accent1"/>
-                          </a:effectRef>
-                          <a:fontRef idx="minor">
-                            <a:schemeClr val="dk1"/>
-                          </a:fontRef>
-                        </wps:style>
-                        <wps:txbx>
-                          <w:txbxContent>
-                            <w:p>
-                              <w:pPr>
-                                <w:rPr>
-                                  <w:rFonts w:ascii="Cambria Math" w:hAnsi="Cambria Math" w:cs="Times New Roman"/>
-                                  <w:oMath/>
-                                </w:rPr>
-                              </w:pPr>
-                              <m:oMathPara>
-                                <m:oMath>
-                                  <m:r>
-                                    <w:rPr>
-                                      <w:rFonts w:ascii="Cambria Math" w:hAnsi="Cambria Math" w:cs="Times New Roman"/>
-                                    </w:rPr>
-                                    <m:t>θ</m:t>
-                                  </m:r>
-                                </m:oMath>
-                              </m:oMathPara>
-                            </w:p>
-                          </w:txbxContent>
-                        </wps:txbx>
-                        <wps:bodyPr rot="0" spcFirstLastPara="0" vertOverflow="overflow" horzOverflow="overflow" vert="horz" wrap="square" lIns="91440" tIns="45720" rIns="91440" bIns="45720" numCol="1" spcCol="0" rtlCol="0" fromWordArt="0" anchor="t" anchorCtr="0" forceAA="0" compatLnSpc="1">
-                          <a:prstTxWarp prst="textNoShape">
-                            <a:avLst/>
-                          </a:prstTxWarp>
-                          <a:noAutofit/>
-                        </wps:bodyPr>
-                      </wps:wsp>
-                      <wps:wsp>
-                        <wps:cNvPr id="61" name="Text Box 61"/>
-                        <wps:cNvSpPr txBox="1"/>
-                        <wps:spPr>
-                          <a:xfrm>
-                            <a:off x="998290" y="1040235"/>
-                            <a:ext cx="374015" cy="281940"/>
-                          </a:xfrm>
-                          <a:prstGeom prst="rect">
-                            <a:avLst/>
-                          </a:prstGeom>
-                          <a:noFill/>
-                          <a:ln w="6350">
-                            <a:noFill/>
-                          </a:ln>
-                          <a:effectLst/>
-                        </wps:spPr>
-                        <wps:style>
-                          <a:lnRef idx="0">
-                            <a:schemeClr val="accent1"/>
-                          </a:lnRef>
-                          <a:fillRef idx="0">
-                            <a:schemeClr val="accent1"/>
-                          </a:fillRef>
-                          <a:effectRef idx="0">
-                            <a:schemeClr val="accent1"/>
-                          </a:effectRef>
-                          <a:fontRef idx="minor">
-                            <a:schemeClr val="dk1"/>
-                          </a:fontRef>
-                        </wps:style>
-                        <wps:txbx>
-                          <w:txbxContent>
-                            <w:p>
-                              <w:pPr>
-                                <w:rPr>
-                                  <w:rFonts w:ascii="Cambria Math" w:hAnsi="Cambria Math" w:cs="Times New Roman"/>
-                                  <w:oMath/>
-                                </w:rPr>
-                              </w:pPr>
-                              <m:oMathPara>
-                                <m:oMath>
-                                  <m:r>
-                                    <w:rPr>
-                                      <w:rFonts w:ascii="Cambria Math" w:hAnsi="Cambria Math" w:cs="Times New Roman"/>
-                                    </w:rPr>
-                                    <m:t>θ</m:t>
-                                  </m:r>
-                                </m:oMath>
-                              </m:oMathPara>
-                            </w:p>
-                          </w:txbxContent>
-                        </wps:txbx>
-                        <wps:bodyPr rot="0" spcFirstLastPara="0" vertOverflow="overflow" horzOverflow="overflow" vert="horz" wrap="square" lIns="91440" tIns="45720" rIns="91440" bIns="45720" numCol="1" spcCol="0" rtlCol="0" fromWordArt="0" anchor="t" anchorCtr="0" forceAA="0" compatLnSpc="1">
-                          <a:prstTxWarp prst="textNoShape">
-                            <a:avLst/>
-                          </a:prstTxWarp>
-                          <a:noAutofit/>
-                        </wps:bodyPr>
-                      </wps:wsp>
-                      <wpg:grpSp>
-                        <wpg:cNvPr id="74" name="Group 74"/>
-                        <wpg:cNvGrpSpPr/>
-                        <wpg:grpSpPr>
-                          <a:xfrm>
-                            <a:off x="503339" y="260059"/>
-                            <a:ext cx="953715" cy="987035"/>
-                            <a:chOff x="0" y="0"/>
-                            <a:chExt cx="953715" cy="987035"/>
-                          </a:xfrm>
-                        </wpg:grpSpPr>
-                        <wpg:grpSp>
-                          <wpg:cNvPr id="69" name="Group 69"/>
-                          <wpg:cNvGrpSpPr/>
-                          <wpg:grpSpPr>
-                            <a:xfrm>
-                              <a:off x="0" y="0"/>
-                              <a:ext cx="953715" cy="987035"/>
-                              <a:chOff x="0" y="0"/>
-                              <a:chExt cx="953715" cy="987035"/>
-                            </a:xfrm>
-                          </wpg:grpSpPr>
-                          <wps:wsp>
-                            <wps:cNvPr id="50" name="Straight Arrow Connector 50"/>
-                            <wps:cNvCnPr/>
-                            <wps:spPr>
-                              <a:xfrm flipV="1">
-                                <a:off x="5025" y="0"/>
-                                <a:ext cx="906780" cy="189865"/>
-                              </a:xfrm>
-                              <a:prstGeom prst="straightConnector1">
-                                <a:avLst/>
-                              </a:prstGeom>
-                              <a:ln>
-                                <a:solidFill>
-                                  <a:schemeClr val="tx1"/>
-                                </a:solidFill>
-                                <a:tailEnd type="arrow"/>
-                              </a:ln>
-                            </wps:spPr>
-                            <wps:style>
-                              <a:lnRef idx="1">
-                                <a:schemeClr val="accent1"/>
-                              </a:lnRef>
-                              <a:fillRef idx="0">
-                                <a:schemeClr val="accent1"/>
-                              </a:fillRef>
-                              <a:effectRef idx="0">
-                                <a:schemeClr val="accent1"/>
-                              </a:effectRef>
-                              <a:fontRef idx="minor">
-                                <a:schemeClr val="tx1"/>
-                              </a:fontRef>
-                            </wps:style>
-                            <wps:bodyPr/>
-                          </wps:wsp>
-                          <wps:wsp>
-                            <wps:cNvPr id="52" name="Straight Arrow Connector 52"/>
-                            <wps:cNvCnPr/>
-                            <wps:spPr>
-                              <a:xfrm flipV="1">
-                                <a:off x="0" y="797170"/>
-                                <a:ext cx="906780" cy="189865"/>
-                              </a:xfrm>
-                              <a:prstGeom prst="straightConnector1">
-                                <a:avLst/>
-                              </a:prstGeom>
-                              <a:ln>
-                                <a:solidFill>
-                                  <a:schemeClr val="tx1"/>
-                                </a:solidFill>
-                                <a:tailEnd type="arrow"/>
-                              </a:ln>
-                            </wps:spPr>
-                            <wps:style>
-                              <a:lnRef idx="1">
-                                <a:schemeClr val="accent1"/>
-                              </a:lnRef>
-                              <a:fillRef idx="0">
-                                <a:schemeClr val="accent1"/>
-                              </a:fillRef>
-                              <a:effectRef idx="0">
-                                <a:schemeClr val="accent1"/>
-                              </a:effectRef>
-                              <a:fontRef idx="minor">
-                                <a:schemeClr val="tx1"/>
-                              </a:fontRef>
-                            </wps:style>
-                            <wps:bodyPr/>
-                          </wps:wsp>
-                          <wps:wsp>
-                            <wps:cNvPr id="54" name="Straight Connector 54"/>
-                            <wps:cNvCnPr/>
-                            <wps:spPr>
-                              <a:xfrm>
-                                <a:off x="5025" y="195943"/>
-                                <a:ext cx="948690" cy="0"/>
-                              </a:xfrm>
-                              <a:prstGeom prst="line">
-                                <a:avLst/>
-                              </a:prstGeom>
-                              <a:ln>
-                                <a:solidFill>
-                                  <a:schemeClr val="tx1"/>
-                                </a:solidFill>
-                                <a:prstDash val="dash"/>
-                              </a:ln>
-                            </wps:spPr>
-                            <wps:style>
-                              <a:lnRef idx="1">
-                                <a:schemeClr val="accent1"/>
-                              </a:lnRef>
-                              <a:fillRef idx="0">
-                                <a:schemeClr val="accent1"/>
-                              </a:fillRef>
-                              <a:effectRef idx="0">
-                                <a:schemeClr val="accent1"/>
-                              </a:effectRef>
-                              <a:fontRef idx="minor">
-                                <a:schemeClr val="tx1"/>
-                              </a:fontRef>
-                            </wps:style>
-                            <wps:bodyPr/>
-                          </wps:wsp>
-                          <wps:wsp>
-                            <wps:cNvPr id="55" name="Straight Connector 55"/>
-                            <wps:cNvCnPr/>
-                            <wps:spPr>
-                              <a:xfrm>
-                                <a:off x="190919" y="986413"/>
-                                <a:ext cx="755650" cy="0"/>
-                              </a:xfrm>
-                              <a:prstGeom prst="line">
-                                <a:avLst/>
-                              </a:prstGeom>
-                              <a:ln>
-                                <a:solidFill>
-                                  <a:schemeClr val="tx1"/>
-                                </a:solidFill>
-                                <a:prstDash val="dash"/>
-                              </a:ln>
-                            </wps:spPr>
-                            <wps:style>
-                              <a:lnRef idx="1">
-                                <a:schemeClr val="accent1"/>
-                              </a:lnRef>
-                              <a:fillRef idx="0">
-                                <a:schemeClr val="accent1"/>
-                              </a:fillRef>
-                              <a:effectRef idx="0">
-                                <a:schemeClr val="accent1"/>
-                              </a:effectRef>
-                              <a:fontRef idx="minor">
-                                <a:schemeClr val="tx1"/>
-                              </a:fontRef>
-                            </wps:style>
-                            <wps:bodyPr/>
-                          </wps:wsp>
-                          <wps:wsp>
-                            <wps:cNvPr id="56" name="Straight Connector 56"/>
-                            <wps:cNvCnPr/>
-                            <wps:spPr>
-                              <a:xfrm>
-                                <a:off x="5025" y="192594"/>
-                                <a:ext cx="173355" cy="749300"/>
-                              </a:xfrm>
-                              <a:prstGeom prst="line">
-                                <a:avLst/>
-                              </a:prstGeom>
-                              <a:ln>
-                                <a:solidFill>
-                                  <a:schemeClr val="tx1"/>
-                                </a:solidFill>
-                                <a:prstDash val="dash"/>
-                              </a:ln>
-                            </wps:spPr>
-                            <wps:style>
-                              <a:lnRef idx="1">
-                                <a:schemeClr val="accent1"/>
-                              </a:lnRef>
-                              <a:fillRef idx="0">
-                                <a:schemeClr val="accent1"/>
-                              </a:fillRef>
-                              <a:effectRef idx="0">
-                                <a:schemeClr val="accent1"/>
-                              </a:effectRef>
-                              <a:fontRef idx="minor">
-                                <a:schemeClr val="tx1"/>
-                              </a:fontRef>
-                            </wps:style>
-                            <wps:bodyPr/>
-                          </wps:wsp>
-                        </wpg:grpSp>
-                        <wps:wsp>
-                          <wps:cNvPr id="65" name="Freeform 65"/>
-                          <wps:cNvSpPr/>
-                          <wps:spPr>
-                            <a:xfrm rot="20914873">
-                              <a:off x="175847" y="890954"/>
-                              <a:ext cx="50165" cy="45085"/>
-                            </a:xfrm>
-                            <a:custGeom>
-                              <a:avLst/>
-                              <a:gdLst>
-                                <a:gd name="connsiteX0" fmla="*/ 0 w 226528"/>
-                                <a:gd name="connsiteY0" fmla="*/ 0 h 204428"/>
-                                <a:gd name="connsiteX1" fmla="*/ 226528 w 226528"/>
-                                <a:gd name="connsiteY1" fmla="*/ 0 h 204428"/>
-                                <a:gd name="connsiteX2" fmla="*/ 218241 w 226528"/>
-                                <a:gd name="connsiteY2" fmla="*/ 204428 h 204428"/>
-                                <a:gd name="connsiteX0" fmla="*/ 0 w 226528"/>
-                                <a:gd name="connsiteY0" fmla="*/ 0 h 204428"/>
-                                <a:gd name="connsiteX1" fmla="*/ 226528 w 226528"/>
-                                <a:gd name="connsiteY1" fmla="*/ 0 h 204428"/>
-                                <a:gd name="connsiteX2" fmla="*/ 226528 w 226528"/>
-                                <a:gd name="connsiteY2" fmla="*/ 204428 h 204428"/>
-                              </a:gdLst>
-                              <a:ahLst/>
-                              <a:cxnLst>
-                                <a:cxn ang="0">
-                                  <a:pos x="connsiteX0" y="connsiteY0"/>
-                                </a:cxn>
-                                <a:cxn ang="0">
-                                  <a:pos x="connsiteX1" y="connsiteY1"/>
-                                </a:cxn>
-                                <a:cxn ang="0">
-                                  <a:pos x="connsiteX2" y="connsiteY2"/>
-                                </a:cxn>
-                              </a:cxnLst>
-                              <a:rect l="l" t="t" r="r" b="b"/>
-                              <a:pathLst>
-                                <a:path w="226528" h="204428">
-                                  <a:moveTo>
-                                    <a:pt x="0" y="0"/>
-                                  </a:moveTo>
-                                  <a:lnTo>
-                                    <a:pt x="226528" y="0"/>
-                                  </a:lnTo>
-                                  <a:lnTo>
-                                    <a:pt x="226528" y="204428"/>
-                                  </a:lnTo>
-                                </a:path>
-                              </a:pathLst>
-                            </a:custGeom>
-                            <a:noFill/>
-                            <a:ln w="12700">
-                              <a:solidFill>
-                                <a:schemeClr val="tx1"/>
-                              </a:solidFill>
-                            </a:ln>
-                          </wps:spPr>
-                          <wps:style>
-                            <a:lnRef idx="2">
-                              <a:schemeClr val="accent1">
-                                <a:shade val="50000"/>
-                              </a:schemeClr>
-                            </a:lnRef>
-                            <a:fillRef idx="1">
-                              <a:schemeClr val="accent1"/>
-                            </a:fillRef>
-                            <a:effectRef idx="0">
-                              <a:schemeClr val="accent1"/>
-                            </a:effectRef>
-                            <a:fontRef idx="minor">
-                              <a:schemeClr val="lt1"/>
-                            </a:fontRef>
-                          </wps:style>
-                          <wps:bodyPr rot="0" spcFirstLastPara="0" vertOverflow="overflow" horzOverflow="overflow" vert="horz" wrap="square" lIns="91440" tIns="45720" rIns="91440" bIns="45720" numCol="1" spcCol="0" rtlCol="0" fromWordArt="0" anchor="ctr" anchorCtr="0" forceAA="0" compatLnSpc="1">
-                            <a:prstTxWarp prst="textNoShape">
-                              <a:avLst/>
-                            </a:prstTxWarp>
-                            <a:noAutofit/>
-                          </wps:bodyPr>
-                        </wps:wsp>
-                      </wpg:grpSp>
-                      <wpg:grpSp>
-                        <wpg:cNvPr id="68" name="Group 68"/>
-                        <wpg:cNvGrpSpPr/>
-                        <wpg:grpSpPr>
-                          <a:xfrm>
-                            <a:off x="511728" y="1241571"/>
-                            <a:ext cx="542530" cy="470142"/>
-                            <a:chOff x="0" y="0"/>
-                            <a:chExt cx="542530" cy="470142"/>
-                          </a:xfrm>
-                        </wpg:grpSpPr>
-                        <wps:wsp>
-                          <wps:cNvPr id="62" name="Text Box 62"/>
-                          <wps:cNvSpPr txBox="1"/>
-                          <wps:spPr>
-                            <a:xfrm>
-                              <a:off x="168515" y="188202"/>
-                              <a:ext cx="374015" cy="281940"/>
-                            </a:xfrm>
-                            <a:prstGeom prst="rect">
-                              <a:avLst/>
-                            </a:prstGeom>
-                            <a:noFill/>
-                            <a:ln w="6350">
-                              <a:noFill/>
-                            </a:ln>
-                            <a:effectLst/>
-                          </wps:spPr>
-                          <wps:style>
-                            <a:lnRef idx="0">
-                              <a:schemeClr val="accent1"/>
-                            </a:lnRef>
-                            <a:fillRef idx="0">
-                              <a:schemeClr val="accent1"/>
-                            </a:fillRef>
-                            <a:effectRef idx="0">
-                              <a:schemeClr val="accent1"/>
-                            </a:effectRef>
-                            <a:fontRef idx="minor">
-                              <a:schemeClr val="dk1"/>
-                            </a:fontRef>
-                          </wps:style>
-                          <wps:txbx>
-                            <w:txbxContent>
-                              <w:p>
-                                <w:pPr>
-                                  <w:rPr>
-                                    <w:rFonts w:ascii="Cambria Math" w:hAnsi="Cambria Math" w:cs="Times New Roman"/>
-                                    <w:oMath/>
-                                  </w:rPr>
-                                </w:pPr>
-                                <m:oMathPara>
-                                  <m:oMath>
-                                    <m:r>
-                                      <m:rPr>
-                                        <m:sty m:val="p"/>
-                                      </m:rPr>
-                                      <w:rPr>
-                                        <w:rFonts w:ascii="Cambria Math" w:hAnsi="Cambria Math" w:cs="Times New Roman"/>
-                                      </w:rPr>
-                                      <m:t>Δ</m:t>
-                                    </m:r>
-                                    <m:r>
-                                      <w:rPr>
-                                        <w:rFonts w:ascii="Cambria Math" w:hAnsi="Cambria Math" w:cs="Times New Roman"/>
-                                      </w:rPr>
-                                      <m:t>r</m:t>
-                                    </m:r>
-                                  </m:oMath>
-                                </m:oMathPara>
-                              </w:p>
-                            </w:txbxContent>
-                          </wps:txbx>
-                          <wps:bodyPr rot="0" spcFirstLastPara="0" vertOverflow="overflow" horzOverflow="overflow" vert="horz" wrap="square" lIns="91440" tIns="45720" rIns="91440" bIns="45720" numCol="1" spcCol="0" rtlCol="0" fromWordArt="0" anchor="t" anchorCtr="0" forceAA="0" compatLnSpc="1">
-                            <a:prstTxWarp prst="textNoShape">
-                              <a:avLst/>
-                            </a:prstTxWarp>
-                            <a:noAutofit/>
-                          </wps:bodyPr>
-                        </wps:wsp>
-                        <wps:wsp>
-                          <wps:cNvPr id="66" name="Right Brace 66"/>
-                          <wps:cNvSpPr/>
-                          <wps:spPr>
-                            <a:xfrm rot="4674235">
-                              <a:off x="66357" y="-66357"/>
-                              <a:ext cx="45085" cy="177800"/>
-                            </a:xfrm>
-                            <a:prstGeom prst="rightBrace">
-                              <a:avLst>
-                                <a:gd name="adj1" fmla="val 65623"/>
-                                <a:gd name="adj2" fmla="val 50000"/>
-                              </a:avLst>
-                            </a:prstGeom>
-                            <a:ln>
-                              <a:solidFill>
-                                <a:schemeClr val="tx1"/>
-                              </a:solidFill>
-                            </a:ln>
-                          </wps:spPr>
-                          <wps:style>
-                            <a:lnRef idx="1">
-                              <a:schemeClr val="accent1"/>
-                            </a:lnRef>
-                            <a:fillRef idx="0">
-                              <a:schemeClr val="accent1"/>
-                            </a:fillRef>
-                            <a:effectRef idx="0">
-                              <a:schemeClr val="accent1"/>
-                            </a:effectRef>
-                            <a:fontRef idx="minor">
-                              <a:schemeClr val="tx1"/>
-                            </a:fontRef>
-                          </wps:style>
-                          <wps:bodyPr rot="0" spcFirstLastPara="0" vertOverflow="overflow" horzOverflow="overflow" vert="horz" wrap="square" lIns="91440" tIns="45720" rIns="91440" bIns="45720" numCol="1" spcCol="0" rtlCol="0" fromWordArt="0" anchor="ctr" anchorCtr="0" forceAA="0" compatLnSpc="1">
-                            <a:prstTxWarp prst="textNoShape">
-                              <a:avLst/>
-                            </a:prstTxWarp>
-                            <a:noAutofit/>
-                          </wps:bodyPr>
-                        </wps:wsp>
-                        <wps:wsp>
-                          <wps:cNvPr id="67" name="Freeform 67"/>
-                          <wps:cNvSpPr/>
-                          <wps:spPr>
-                            <a:xfrm>
-                              <a:off x="99851" y="69296"/>
-                              <a:ext cx="139711" cy="221266"/>
-                            </a:xfrm>
-                            <a:custGeom>
-                              <a:avLst/>
-                              <a:gdLst>
-                                <a:gd name="connsiteX0" fmla="*/ 90435 w 90435"/>
-                                <a:gd name="connsiteY0" fmla="*/ 133978 h 133978"/>
-                                <a:gd name="connsiteX1" fmla="*/ 0 w 90435"/>
-                                <a:gd name="connsiteY1" fmla="*/ 0 h 133978"/>
-                                <a:gd name="connsiteX0" fmla="*/ 90435 w 90435"/>
-                                <a:gd name="connsiteY0" fmla="*/ 133978 h 133978"/>
-                                <a:gd name="connsiteX1" fmla="*/ 48567 w 90435"/>
-                                <a:gd name="connsiteY1" fmla="*/ 78712 h 133978"/>
-                                <a:gd name="connsiteX2" fmla="*/ 0 w 90435"/>
-                                <a:gd name="connsiteY2" fmla="*/ 0 h 133978"/>
-                                <a:gd name="connsiteX0" fmla="*/ 90435 w 90435"/>
-                                <a:gd name="connsiteY0" fmla="*/ 133978 h 133978"/>
-                                <a:gd name="connsiteX1" fmla="*/ 0 w 90435"/>
-                                <a:gd name="connsiteY1" fmla="*/ 112365 h 133978"/>
-                                <a:gd name="connsiteX2" fmla="*/ 0 w 90435"/>
-                                <a:gd name="connsiteY2" fmla="*/ 0 h 133978"/>
-                                <a:gd name="connsiteX0" fmla="*/ 90435 w 90435"/>
-                                <a:gd name="connsiteY0" fmla="*/ 133978 h 139994"/>
-                                <a:gd name="connsiteX1" fmla="*/ 0 w 90435"/>
-                                <a:gd name="connsiteY1" fmla="*/ 112365 h 139994"/>
-                                <a:gd name="connsiteX2" fmla="*/ 0 w 90435"/>
-                                <a:gd name="connsiteY2" fmla="*/ 0 h 139994"/>
-                                <a:gd name="connsiteX0" fmla="*/ 99185 w 99185"/>
-                                <a:gd name="connsiteY0" fmla="*/ 133978 h 139994"/>
-                                <a:gd name="connsiteX1" fmla="*/ 8750 w 99185"/>
-                                <a:gd name="connsiteY1" fmla="*/ 112365 h 139994"/>
-                                <a:gd name="connsiteX2" fmla="*/ 8750 w 99185"/>
-                                <a:gd name="connsiteY2" fmla="*/ 0 h 139994"/>
-                                <a:gd name="connsiteX0" fmla="*/ 111879 w 111879"/>
-                                <a:gd name="connsiteY0" fmla="*/ 133978 h 139994"/>
-                                <a:gd name="connsiteX1" fmla="*/ 21444 w 111879"/>
-                                <a:gd name="connsiteY1" fmla="*/ 112365 h 139994"/>
-                                <a:gd name="connsiteX2" fmla="*/ 21444 w 111879"/>
-                                <a:gd name="connsiteY2" fmla="*/ 0 h 139994"/>
-                                <a:gd name="connsiteX0" fmla="*/ 114862 w 114862"/>
-                                <a:gd name="connsiteY0" fmla="*/ 168147 h 174163"/>
-                                <a:gd name="connsiteX1" fmla="*/ 24427 w 114862"/>
-                                <a:gd name="connsiteY1" fmla="*/ 146534 h 174163"/>
-                                <a:gd name="connsiteX2" fmla="*/ 18642 w 114862"/>
-                                <a:gd name="connsiteY2" fmla="*/ 0 h 174163"/>
-                                <a:gd name="connsiteX0" fmla="*/ 104179 w 104179"/>
-                                <a:gd name="connsiteY0" fmla="*/ 168147 h 174163"/>
-                                <a:gd name="connsiteX1" fmla="*/ 13744 w 104179"/>
-                                <a:gd name="connsiteY1" fmla="*/ 146534 h 174163"/>
-                                <a:gd name="connsiteX2" fmla="*/ 7959 w 104179"/>
-                                <a:gd name="connsiteY2" fmla="*/ 0 h 174163"/>
-                                <a:gd name="connsiteX0" fmla="*/ 96220 w 96220"/>
-                                <a:gd name="connsiteY0" fmla="*/ 168147 h 168147"/>
-                                <a:gd name="connsiteX1" fmla="*/ 36955 w 96220"/>
-                                <a:gd name="connsiteY1" fmla="*/ 127396 h 168147"/>
-                                <a:gd name="connsiteX2" fmla="*/ 0 w 96220"/>
-                                <a:gd name="connsiteY2" fmla="*/ 0 h 168147"/>
-                                <a:gd name="connsiteX0" fmla="*/ 96220 w 96220"/>
-                                <a:gd name="connsiteY0" fmla="*/ 168147 h 168147"/>
-                                <a:gd name="connsiteX1" fmla="*/ 36955 w 96220"/>
-                                <a:gd name="connsiteY1" fmla="*/ 127396 h 168147"/>
-                                <a:gd name="connsiteX2" fmla="*/ 0 w 96220"/>
-                                <a:gd name="connsiteY2" fmla="*/ 0 h 168147"/>
-                                <a:gd name="connsiteX0" fmla="*/ 96220 w 96220"/>
-                                <a:gd name="connsiteY0" fmla="*/ 168147 h 168147"/>
-                                <a:gd name="connsiteX1" fmla="*/ 36955 w 96220"/>
-                                <a:gd name="connsiteY1" fmla="*/ 127396 h 168147"/>
-                                <a:gd name="connsiteX2" fmla="*/ 0 w 96220"/>
-                                <a:gd name="connsiteY2" fmla="*/ 0 h 168147"/>
-                                <a:gd name="connsiteX0" fmla="*/ 96220 w 96220"/>
-                                <a:gd name="connsiteY0" fmla="*/ 168147 h 168147"/>
-                                <a:gd name="connsiteX1" fmla="*/ 36955 w 96220"/>
-                                <a:gd name="connsiteY1" fmla="*/ 127396 h 168147"/>
-                                <a:gd name="connsiteX2" fmla="*/ 0 w 96220"/>
-                                <a:gd name="connsiteY2" fmla="*/ 0 h 168147"/>
-                              </a:gdLst>
-                              <a:ahLst/>
-                              <a:cxnLst>
-                                <a:cxn ang="0">
-                                  <a:pos x="connsiteX0" y="connsiteY0"/>
-                                </a:cxn>
-                                <a:cxn ang="0">
-                                  <a:pos x="connsiteX1" y="connsiteY1"/>
-                                </a:cxn>
-                                <a:cxn ang="0">
-                                  <a:pos x="connsiteX2" y="connsiteY2"/>
-                                </a:cxn>
-                              </a:cxnLst>
-                              <a:rect l="l" t="t" r="r" b="b"/>
-                              <a:pathLst>
-                                <a:path w="96220" h="168147">
-                                  <a:moveTo>
-                                    <a:pt x="96220" y="168147"/>
-                                  </a:moveTo>
-                                  <a:cubicBezTo>
-                                    <a:pt x="66075" y="160943"/>
-                                    <a:pt x="51599" y="143942"/>
-                                    <a:pt x="36955" y="127396"/>
-                                  </a:cubicBezTo>
-                                  <a:cubicBezTo>
-                                    <a:pt x="23990" y="102605"/>
-                                    <a:pt x="5506" y="92856"/>
-                                    <a:pt x="0" y="0"/>
-                                  </a:cubicBezTo>
-                                </a:path>
-                              </a:pathLst>
-                            </a:custGeom>
-                            <a:noFill/>
-                            <a:ln w="9525">
-                              <a:solidFill>
-                                <a:schemeClr val="tx1"/>
-                              </a:solidFill>
-                              <a:headEnd type="none" w="med" len="med"/>
-                              <a:tailEnd type="triangle" w="sm" len="sm"/>
-                            </a:ln>
-                          </wps:spPr>
-                          <wps:style>
-                            <a:lnRef idx="2">
-                              <a:schemeClr val="accent1">
-                                <a:shade val="50000"/>
-                              </a:schemeClr>
-                            </a:lnRef>
-                            <a:fillRef idx="1">
-                              <a:schemeClr val="accent1"/>
-                            </a:fillRef>
-                            <a:effectRef idx="0">
-                              <a:schemeClr val="accent1"/>
-                            </a:effectRef>
-                            <a:fontRef idx="minor">
-                              <a:schemeClr val="lt1"/>
-                            </a:fontRef>
-                          </wps:style>
-                          <wps:bodyPr rot="0" spcFirstLastPara="0" vertOverflow="overflow" horzOverflow="overflow" vert="horz" wrap="square" lIns="91440" tIns="45720" rIns="91440" bIns="45720" numCol="1" spcCol="0" rtlCol="0" fromWordArt="0" anchor="ctr" anchorCtr="0" forceAA="0" compatLnSpc="1">
-                            <a:prstTxWarp prst="textNoShape">
-                              <a:avLst/>
-                            </a:prstTxWarp>
-                            <a:noAutofit/>
-                          </wps:bodyPr>
-                        </wps:wsp>
-                      </wpg:grpSp>
-                      <wpg:grpSp>
-                        <wpg:cNvPr id="76" name="Group 76"/>
-                        <wpg:cNvGrpSpPr/>
-                        <wpg:grpSpPr>
-                          <a:xfrm>
-                            <a:off x="0" y="461395"/>
-                            <a:ext cx="403768" cy="798844"/>
-                            <a:chOff x="0" y="0"/>
-                            <a:chExt cx="403768" cy="798844"/>
-                          </a:xfrm>
-                        </wpg:grpSpPr>
-                        <wps:wsp>
-                          <wps:cNvPr id="70" name="Straight Connector 70"/>
-                          <wps:cNvCnPr/>
-                          <wps:spPr>
-                            <a:xfrm>
-                              <a:off x="72013" y="0"/>
-                              <a:ext cx="323382" cy="0"/>
-                            </a:xfrm>
-                            <a:prstGeom prst="line">
-                              <a:avLst/>
-                            </a:prstGeom>
-                            <a:ln w="6350">
-                              <a:solidFill>
-                                <a:schemeClr val="tx1"/>
-                              </a:solidFill>
-                              <a:prstDash val="dashDot"/>
-                            </a:ln>
-                          </wps:spPr>
-                          <wps:style>
-                            <a:lnRef idx="1">
-                              <a:schemeClr val="accent1"/>
-                            </a:lnRef>
-                            <a:fillRef idx="0">
-                              <a:schemeClr val="accent1"/>
-                            </a:fillRef>
-                            <a:effectRef idx="0">
-                              <a:schemeClr val="accent1"/>
-                            </a:effectRef>
-                            <a:fontRef idx="minor">
-                              <a:schemeClr val="tx1"/>
-                            </a:fontRef>
-                          </wps:style>
-                          <wps:bodyPr/>
-                        </wps:wsp>
-                        <wps:wsp>
-                          <wps:cNvPr id="71" name="Straight Connector 71"/>
-                          <wps:cNvCnPr/>
-                          <wps:spPr>
-                            <a:xfrm>
-                              <a:off x="80386" y="798844"/>
-                              <a:ext cx="323382" cy="0"/>
-                            </a:xfrm>
-                            <a:prstGeom prst="line">
-                              <a:avLst/>
-                            </a:prstGeom>
-                            <a:ln w="6350">
-                              <a:solidFill>
-                                <a:schemeClr val="tx1"/>
-                              </a:solidFill>
-                              <a:prstDash val="dashDot"/>
-                            </a:ln>
-                          </wps:spPr>
-                          <wps:style>
-                            <a:lnRef idx="1">
-                              <a:schemeClr val="accent1"/>
-                            </a:lnRef>
-                            <a:fillRef idx="0">
-                              <a:schemeClr val="accent1"/>
-                            </a:fillRef>
-                            <a:effectRef idx="0">
-                              <a:schemeClr val="accent1"/>
-                            </a:effectRef>
-                            <a:fontRef idx="minor">
-                              <a:schemeClr val="tx1"/>
-                            </a:fontRef>
-                          </wps:style>
-                          <wps:bodyPr/>
-                        </wps:wsp>
-                        <wps:wsp>
-                          <wps:cNvPr id="72" name="Straight Arrow Connector 72"/>
-                          <wps:cNvCnPr/>
-                          <wps:spPr>
-                            <a:xfrm>
-                              <a:off x="194268" y="11723"/>
-                              <a:ext cx="0" cy="787121"/>
-                            </a:xfrm>
-                            <a:prstGeom prst="straightConnector1">
-                              <a:avLst/>
-                            </a:prstGeom>
-                            <a:ln>
-                              <a:solidFill>
-                                <a:schemeClr val="tx1"/>
-                              </a:solidFill>
-                              <a:headEnd type="stealth"/>
-                              <a:tailEnd type="stealth" w="med" len="med"/>
-                            </a:ln>
-                          </wps:spPr>
-                          <wps:style>
-                            <a:lnRef idx="1">
-                              <a:schemeClr val="accent1"/>
-                            </a:lnRef>
-                            <a:fillRef idx="0">
-                              <a:schemeClr val="accent1"/>
-                            </a:fillRef>
-                            <a:effectRef idx="0">
-                              <a:schemeClr val="accent1"/>
-                            </a:effectRef>
-                            <a:fontRef idx="minor">
-                              <a:schemeClr val="tx1"/>
-                            </a:fontRef>
-                          </wps:style>
-                          <wps:bodyPr/>
-                        </wps:wsp>
-                        <wps:wsp>
-                          <wps:cNvPr id="73" name="Rectangle 73"/>
-                          <wps:cNvSpPr/>
-                          <wps:spPr>
-                            <a:xfrm>
-                              <a:off x="107182" y="272980"/>
-                              <a:ext cx="170822" cy="194164"/>
-                            </a:xfrm>
-                            <a:prstGeom prst="rect">
-                              <a:avLst/>
-                            </a:prstGeom>
-                            <a:solidFill>
-                              <a:schemeClr val="bg1"/>
-                            </a:solidFill>
-                            <a:ln>
-                              <a:solidFill>
-                                <a:schemeClr val="bg1"/>
-                              </a:solidFill>
-                            </a:ln>
-                          </wps:spPr>
-                          <wps:style>
-                            <a:lnRef idx="2">
-                              <a:schemeClr val="accent1">
-                                <a:shade val="50000"/>
-                              </a:schemeClr>
-                            </a:lnRef>
-                            <a:fillRef idx="1">
-                              <a:schemeClr val="accent1"/>
-                            </a:fillRef>
-                            <a:effectRef idx="0">
-                              <a:schemeClr val="accent1"/>
-                            </a:effectRef>
-                            <a:fontRef idx="minor">
-                              <a:schemeClr val="lt1"/>
-                            </a:fontRef>
-                          </wps:style>
-                          <wps:bodyPr rot="0" spcFirstLastPara="0" vertOverflow="overflow" horzOverflow="overflow" vert="horz" wrap="square" lIns="91440" tIns="45720" rIns="91440" bIns="45720" numCol="1" spcCol="0" rtlCol="0" fromWordArt="0" anchor="ctr" anchorCtr="0" forceAA="0" compatLnSpc="1">
-                            <a:prstTxWarp prst="textNoShape">
-                              <a:avLst/>
-                            </a:prstTxWarp>
-                            <a:noAutofit/>
-                          </wps:bodyPr>
-                        </wps:wsp>
-                        <wps:wsp>
-                          <wps:cNvPr id="58" name="Text Box 58"/>
-                          <wps:cNvSpPr txBox="1"/>
-                          <wps:spPr>
-                            <a:xfrm>
-                              <a:off x="0" y="229437"/>
-                              <a:ext cx="374015" cy="281940"/>
-                            </a:xfrm>
-                            <a:prstGeom prst="rect">
-                              <a:avLst/>
-                            </a:prstGeom>
-                            <a:noFill/>
-                            <a:ln w="6350">
-                              <a:noFill/>
-                            </a:ln>
-                            <a:effectLst/>
-                          </wps:spPr>
-                          <wps:style>
-                            <a:lnRef idx="0">
-                              <a:schemeClr val="accent1"/>
-                            </a:lnRef>
-                            <a:fillRef idx="0">
-                              <a:schemeClr val="accent1"/>
-                            </a:fillRef>
-                            <a:effectRef idx="0">
-                              <a:schemeClr val="accent1"/>
-                            </a:effectRef>
-                            <a:fontRef idx="minor">
-                              <a:schemeClr val="dk1"/>
-                            </a:fontRef>
-                          </wps:style>
-                          <wps:txbx>
-                            <w:txbxContent>
-                              <w:p>
-                                <w:pPr>
-                                  <w:rPr>
-                                    <w:rFonts w:ascii="Cambria Math" w:hAnsi="Cambria Math" w:cs="Times New Roman"/>
-                                    <w:oMath/>
-                                  </w:rPr>
-                                </w:pPr>
-                                <m:oMathPara>
-                                  <m:oMath>
-                                    <m:r>
-                                      <w:rPr>
-                                        <w:rFonts w:ascii="Cambria Math" w:hAnsi="Cambria Math" w:cs="Times New Roman"/>
-                                      </w:rPr>
-                                      <m:t>d</m:t>
-                                    </m:r>
-                                  </m:oMath>
-                                </m:oMathPara>
-                              </w:p>
-                            </w:txbxContent>
-                          </wps:txbx>
-                          <wps:bodyPr rot="0" spcFirstLastPara="0" vertOverflow="overflow" horzOverflow="overflow" vert="horz" wrap="square" lIns="91440" tIns="45720" rIns="91440" bIns="45720" numCol="1" spcCol="0" rtlCol="0" fromWordArt="0" anchor="t" anchorCtr="0" forceAA="0" compatLnSpc="1">
-                            <a:prstTxWarp prst="textNoShape">
-                              <a:avLst/>
-                            </a:prstTxWarp>
-                            <a:noAutofit/>
-                          </wps:bodyPr>
-                        </wps:wsp>
-                      </wpg:grpSp>
-                    </wpg:wgp>
-                  </a:graphicData>
-                </a:graphic>
-              </wp:anchor>
-            </w:drawing>
-          </mc:Choice>
-          <mc:Fallback>
-            <w:pict>
-              <v:group id="Group 79" o:spid="_x0000_s1068" style="position:absolute;margin-left:279.8pt;margin-top:51.5pt;width:114.7pt;height:134.75pt;z-index:251732992" coordsize="14570,17117" o:gfxdata="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">
-                <v:group id="Group 40" o:spid="_x0000_s1069" style="position:absolute;left:4278;width:914;height:16992" coordsize="914,16992" o:gfxdata="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">
-                  <v:group id="Group 41" o:spid="_x0000_s1070" style="position:absolute;left:457;width:0;height:16992" coordsize="0,16992" o:gfxdata="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">
-                    <v:line id="Straight Connector 42" o:spid="_x0000_s1071" style="position:absolute;visibility:visible;mso-wrap-style:square" from="0,0" to="0,3886" o:connectortype="straight" o:gfxdata="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" strokecolor="black [3213]" strokeweight="1.5pt"/>
-                    <v:line id="Straight Connector 43" o:spid="_x0000_s1072" style="position:absolute;visibility:visible;mso-wrap-style:square" from="0,5029" to="0,12039" o:connectortype="straight" o:gfxdata="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" strokecolor="black [3213]" strokeweight="1.5pt"/>
-                    <v:line id="Straight Connector 44" o:spid="_x0000_s1073" style="position:absolute;visibility:visible;mso-wrap-style:square" from="0,13106" to="0,16992" o:connectortype="straight" o:gfxdata="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" strokecolor="black [3213]" strokeweight="1.5pt"/>
-                  </v:group>
-                  <v:group id="Group 45" o:spid="_x0000_s1074" style="position:absolute;top:3886;width:914;height:9220" coordsize="914,9220" o:gfxdata="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">
-                    <v:line id="Straight Connector 46" o:spid="_x0000_s1075" style="position:absolute;visibility:visible;mso-wrap-style:square" from="0,0" to="914,0" o:connectortype="straight" o:gfxdata="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" strokecolor="black [3213]" strokeweight="1.5pt"/>
-                    <v:line id="Straight Connector 47" o:spid="_x0000_s1076" style="position:absolute;visibility:visible;mso-wrap-style:square" from="0,1143" to="914,1143" o:connectortype="straight" o:gfxdata="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" strokecolor="black [3213]" strokeweight="1.5pt"/>
-                    <v:line id="Straight Connector 48" o:spid="_x0000_s1077" style="position:absolute;visibility:visible;mso-wrap-style:square" from="0,9220" to="914,9220" o:connectortype="straight" o:gfxdata="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" strokecolor="black [3213]" strokeweight="1.5pt"/>
-                    <v:line id="Straight Connector 49" o:spid="_x0000_s1078" style="position:absolute;visibility:visible;mso-wrap-style:square" from="0,8077" to="914,8077" o:connectortype="straight" o:gfxdata="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" strokecolor="black [3213]" strokeweight="1.5pt"/>
-                  </v:group>
-                </v:group>
-                <v:shape id="Text Box 60" o:spid="_x0000_s1079" type="#_x0000_t202" style="position:absolute;left:3439;top:6040;width:3740;height:2819;visibility:visible;mso-wrap-style:square;v-text-anchor:top" o:gfxdata="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" filled="f" stroked="f" strokeweight=".5pt">
-                  <v:textbox>
-                    <w:txbxContent>
-                      <w:p>
-                        <w:pPr>
-                          <w:rPr>
-                            <w:rFonts w:ascii="Cambria Math" w:hAnsi="Cambria Math" w:cs="Times New Roman"/>
-                            <w:oMath/>
-                          </w:rPr>
-                        </w:pPr>
-                        <m:oMathPara>
-                          <m:oMath>
-                            <m:r>
-                              <w:rPr>
-                                <w:rFonts w:ascii="Cambria Math" w:hAnsi="Cambria Math" w:cs="Times New Roman"/>
-                              </w:rPr>
-                              <m:t>θ</m:t>
-                            </m:r>
-                          </m:oMath>
-                        </m:oMathPara>
-                      </w:p>
-                    </w:txbxContent>
-                  </v:textbox>
-                </v:shape>
-                <v:shape id="Text Box 61" o:spid="_x0000_s1080" type="#_x0000_t202" style="position:absolute;left:9982;top:10402;width:3741;height:2819;visibility:visible;mso-wrap-style:square;v-text-anchor:top" o:gfxdata="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" filled="f" stroked="f" strokeweight=".5pt">
-                  <v:textbox>
-                    <w:txbxContent>
-                      <w:p>
-                        <w:pPr>
-                          <w:rPr>
-                            <w:rFonts w:ascii="Cambria Math" w:hAnsi="Cambria Math" w:cs="Times New Roman"/>
-                            <w:oMath/>
-                          </w:rPr>
-                        </w:pPr>
-                        <m:oMathPara>
-                          <m:oMath>
-                            <m:r>
-                              <w:rPr>
-                                <w:rFonts w:ascii="Cambria Math" w:hAnsi="Cambria Math" w:cs="Times New Roman"/>
-                              </w:rPr>
-                              <m:t>θ</m:t>
-                            </m:r>
-                          </m:oMath>
-                        </m:oMathPara>
-                      </w:p>
-                    </w:txbxContent>
-                  </v:textbox>
-                </v:shape>
-                <v:group id="Group 74" o:spid="_x0000_s1081" style="position:absolute;left:5033;top:2600;width:9537;height:9870" coordsize="9537,9870" o:gfxdata="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">
-                  <v:group id="Group 69" o:spid="_x0000_s1082" style="position:absolute;width:9537;height:9870" coordsize="9537,9870" o:gfxdata="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">
-                    <v:shape id="Straight Arrow Connector 50" o:spid="_x0000_s1083" type="#_x0000_t32" style="position:absolute;left:50;width:9068;height:1898;flip:y;visibility:visible;mso-wrap-style:square" o:connectortype="straight" o:gfxdata="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" strokecolor="black [3213]">
-                      <v:stroke endarrow="open"/>
-                    </v:shape>
-                    <v:shape id="Straight Arrow Connector 52" o:spid="_x0000_s1084" type="#_x0000_t32" style="position:absolute;top:7971;width:9067;height:1899;flip:y;visibility:visible;mso-wrap-style:square" o:connectortype="straight" o:gfxdata="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" strokecolor="black [3213]">
-                      <v:stroke endarrow="open"/>
-                    </v:shape>
-                    <v:line id="Straight Connector 54" o:spid="_x0000_s1085" style="position:absolute;visibility:visible;mso-wrap-style:square" from="50,1959" to="9537,1959" o:connectortype="straight" o:gfxdata="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" strokecolor="black [3213]">
-                      <v:stroke dashstyle="dash"/>
-                    </v:line>
-                    <v:line id="Straight Connector 55" o:spid="_x0000_s1086" style="position:absolute;visibility:visible;mso-wrap-style:square" from="1909,9864" to="9465,9864" o:connectortype="straight" o:gfxdata="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" strokecolor="black [3213]">
-                      <v:stroke dashstyle="dash"/>
-                    </v:line>
-                    <v:line id="Straight Connector 56" o:spid="_x0000_s1087" style="position:absolute;visibility:visible;mso-wrap-style:square" from="50,1925" to="1783,9418" o:connectortype="straight" o:gfxdata="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" strokecolor="black [3213]">
-                      <v:stroke dashstyle="dash"/>
-                    </v:line>
-                  </v:group>
-                  <v:shape id="Freeform 65" o:spid="_x0000_s1088" style="position:absolute;left:1758;top:8909;width:502;height:451;rotation:-748341fd;visibility:visible;mso-wrap-style:square;v-text-anchor:middle" coordsize="226528,204428" o:gfxdata="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" path="m,l226528,r,204428e" filled="f" strokecolor="black [3213]" strokeweight="1pt">
-                    <v:path arrowok="t" o:connecttype="custom" o:connectlocs="0,0;50165,0;50165,45085" o:connectangles="0,0,0"/>
-                  </v:shape>
-                </v:group>
-                <v:group id="Group 68" o:spid="_x0000_s1089" style="position:absolute;left:5117;top:12415;width:5425;height:4702" coordsize="5425,4701" o:gfxdata="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">
-                  <v:shape id="Text Box 62" o:spid="_x0000_s1090" type="#_x0000_t202" style="position:absolute;left:1685;top:1882;width:3740;height:2819;visibility:visible;mso-wrap-style:square;v-text-anchor:top" o:gfxdata="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" filled="f" stroked="f" strokeweight=".5pt">
-                    <v:textbox>
-                      <w:txbxContent>
-                        <w:p>
-                          <w:pPr>
-                            <w:rPr>
-                              <w:rFonts w:ascii="Cambria Math" w:hAnsi="Cambria Math" w:cs="Times New Roman"/>
-                              <w:oMath/>
-                            </w:rPr>
-                          </w:pPr>
-                          <m:oMathPara>
-                            <m:oMath>
-                              <m:r>
-                                <m:rPr>
-                                  <m:sty m:val="p"/>
-                                </m:rPr>
-                                <w:rPr>
-                                  <w:rFonts w:ascii="Cambria Math" w:hAnsi="Cambria Math" w:cs="Times New Roman"/>
-                                </w:rPr>
-                                <m:t>Δ</m:t>
-                              </m:r>
-                              <m:r>
-                                <w:rPr>
-                                  <w:rFonts w:ascii="Cambria Math" w:hAnsi="Cambria Math" w:cs="Times New Roman"/>
-                                </w:rPr>
-                                <m:t>r</m:t>
-                              </m:r>
-                            </m:oMath>
-                          </m:oMathPara>
-                        </w:p>
-                      </w:txbxContent>
-                    </v:textbox>
-                  </v:shape>
-                  <v:shapetype id="_x0000_t88" coordsize="21600,21600" o:spt="88" adj="1800,10800" path="m,qx10800@0l10800@2qy21600@11,10800@3l10800@1qy,21600e" filled="f">
-                    <v:formulas>
-                      <v:f eqn="val #0"/>
-                      <v:f eqn="sum 21600 0 #0"/>
-                      <v:f eqn="sum #1 0 #0"/>
-                      <v:f eqn="sum #1 #0 0"/>
-                      <v:f eqn="prod #0 9598 32768"/>
-                      <v:f eqn="sum 21600 0 @4"/>
-                      <v:f eqn="sum 21600 0 #1"/>
-                      <v:f eqn="min #1 @6"/>
-                      <v:f eqn="prod @7 1 2"/>
-                      <v:f eqn="prod #0 2 1"/>
-                      <v:f eqn="sum 21600 0 @9"/>
-                      <v:f eqn="val #1"/>
-                    </v:formulas>
-                    <v:path arrowok="t" o:connecttype="custom" o:connectlocs="0,0;21600,@11;0,21600" textboxrect="0,@4,7637,@5"/>
-                    <v:handles>
-                      <v:h position="center,#0" yrange="0,@8"/>
-                      <v:h position="bottomRight,#1" yrange="@9,@10"/>
-                    </v:handles>
-                  </v:shapetype>
-                  <v:shape id="Right Brace 66" o:spid="_x0000_s1091" type="#_x0000_t88" style="position:absolute;left:664;top:-664;width:450;height:1778;rotation:5105511fd;visibility:visible;mso-wrap-style:square;v-text-anchor:middle" o:gfxdata="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" adj="3594" strokecolor="black [3213]"/>
-                  <v:shape id="Freeform 67" o:spid="_x0000_s1092" style="position:absolute;left:998;top:692;width:1397;height:2213;visibility:visible;mso-wrap-style:square;v-text-anchor:middle" coordsize="96220,168147" o:gfxdata="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" path="m96220,168147c66075,160943,51599,143942,36955,127396,23990,102605,5506,92856,,e" filled="f" strokecolor="black [3213]">
-                    <v:stroke endarrow="block" endarrowwidth="narrow" endarrowlength="short"/>
-                    <v:path arrowok="t" o:connecttype="custom" o:connectlocs="139711,221266;53658,167641;0,0" o:connectangles="0,0,0"/>
-                  </v:shape>
-                </v:group>
-                <v:group id="Group 76" o:spid="_x0000_s1093" style="position:absolute;top:4613;width:4037;height:7989" coordsize="4037,7988" o:gfxdata="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">
-                  <v:line id="Straight Connector 70" o:spid="_x0000_s1094" style="position:absolute;visibility:visible;mso-wrap-style:square" from="720,0" to="3953,0" o:connectortype="straight" o:gfxdata="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" strokecolor="black [3213]" strokeweight=".5pt">
-                    <v:stroke dashstyle="dashDot"/>
-                  </v:line>
-                  <v:line id="Straight Connector 71" o:spid="_x0000_s1095" style="position:absolute;visibility:visible;mso-wrap-style:square" from="803,7988" to="4037,7988" o:connectortype="straight" o:gfxdata="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" strokecolor="black [3213]" strokeweight=".5pt">
-                    <v:stroke dashstyle="dashDot"/>
-                  </v:line>
-                  <v:shape id="Straight Arrow Connector 72" o:spid="_x0000_s1096" type="#_x0000_t32" style="position:absolute;left:1942;top:117;width:0;height:7871;visibility:visible;mso-wrap-style:square" o:connectortype="straight" o:gfxdata="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" strokecolor="black [3213]">
-                    <v:stroke startarrow="classic" endarrow="classic"/>
-                  </v:shape>
-                  <v:rect id="Rectangle 73" o:spid="_x0000_s1097" style="position:absolute;left:1071;top:2729;width:1709;height:1942;visibility:visible;mso-wrap-style:square;v-text-anchor:middle" o:gfxdata="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" fillcolor="white [3212]" strokecolor="white [3212]" strokeweight="2pt"/>
-                  <v:shape id="Text Box 58" o:spid="_x0000_s1098" type="#_x0000_t202" style="position:absolute;top:2294;width:3740;height:2819;visibility:visible;mso-wrap-style:square;v-text-anchor:top" o:gfxdata="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" filled="f" stroked="f" strokeweight=".5pt">
-                    <v:textbox>
-                      <w:txbxContent>
-                        <w:p>
-                          <w:pPr>
-                            <w:rPr>
-                              <w:rFonts w:ascii="Cambria Math" w:hAnsi="Cambria Math" w:cs="Times New Roman"/>
-                              <w:oMath/>
-                            </w:rPr>
-                          </w:pPr>
-                          <m:oMathPara>
-                            <m:oMath>
-                              <m:r>
-                                <w:rPr>
-                                  <w:rFonts w:ascii="Cambria Math" w:hAnsi="Cambria Math" w:cs="Times New Roman"/>
-                                </w:rPr>
-                                <m:t>d</m:t>
-                              </m:r>
-                            </m:oMath>
-                          </m:oMathPara>
-                        </w:p>
-                      </w:txbxContent>
-                    </v:textbox>
-                  </v:shape>
-                </v:group>
-              </v:group>
             </w:pict>
           </mc:Fallback>
         </mc:AlternateContent>

</xml_diff>